<commit_message>
Añadido riesgo de que la instrucción no sea un NOP
</commit_message>
<xml_diff>
--- a/proyecto1/Memoria.docx
+++ b/proyecto1/Memoria.docx
@@ -77,19 +77,35 @@
     <w:p/>
     <w:p>
       <w:pPr>
-        <w:pStyle w:val="Ttulo1"/>
+        <w:pStyle w:val="Subttulo"/>
         <w:jc w:val="right"/>
-      </w:pPr>
-      <w:r>
+        <w:rPr>
+          <w:sz w:val="32"/>
+          <w:szCs w:val="32"/>
+        </w:rPr>
+      </w:pPr>
+      <w:r>
+        <w:rPr>
+          <w:sz w:val="32"/>
+          <w:szCs w:val="32"/>
+        </w:rPr>
         <w:t>DANIEL RUEDA MACÍAS</w:t>
       </w:r>
     </w:p>
     <w:p>
       <w:pPr>
-        <w:pStyle w:val="Ttulo1"/>
+        <w:pStyle w:val="Subttulo"/>
         <w:jc w:val="right"/>
-      </w:pPr>
-      <w:r>
+        <w:rPr>
+          <w:sz w:val="32"/>
+          <w:szCs w:val="32"/>
+        </w:rPr>
+      </w:pPr>
+      <w:r>
+        <w:rPr>
+          <w:sz w:val="32"/>
+          <w:szCs w:val="32"/>
+        </w:rPr>
         <w:t>NIP: 559207</w:t>
       </w:r>
     </w:p>
@@ -118,7 +134,7 @@
                     </pic:cNvPicPr>
                   </pic:nvPicPr>
                   <pic:blipFill>
-                    <a:blip r:embed="rId5" cstate="print">
+                    <a:blip r:embed="rId7" cstate="print">
                       <a:extLst>
                         <a:ext uri="{28A0092B-C50C-407E-A947-70E740481C1C}">
                           <a14:useLocalDpi xmlns:a14="http://schemas.microsoft.com/office/drawing/2010/main" val="0"/>
@@ -175,7 +191,7 @@
                     </pic:cNvPicPr>
                   </pic:nvPicPr>
                   <pic:blipFill>
-                    <a:blip r:embed="rId6" cstate="print">
+                    <a:blip r:embed="rId8" cstate="print">
                       <a:extLst>
                         <a:ext uri="{28A0092B-C50C-407E-A947-70E740481C1C}">
                           <a14:useLocalDpi xmlns:a14="http://schemas.microsoft.com/office/drawing/2010/main" val="0"/>
@@ -212,9 +228,474 @@
         <w:br w:type="page"/>
       </w:r>
     </w:p>
-    <w:p>
-      <w:r>
-        <w:lastRenderedPageBreak/>
+    <w:sdt>
+      <w:sdtPr>
+        <w:id w:val="-1112202594"/>
+        <w:docPartObj>
+          <w:docPartGallery w:val="Table of Contents"/>
+          <w:docPartUnique/>
+        </w:docPartObj>
+      </w:sdtPr>
+      <w:sdtEndPr>
+        <w:rPr>
+          <w:rFonts w:asciiTheme="minorHAnsi" w:eastAsiaTheme="minorHAnsi" w:hAnsiTheme="minorHAnsi" w:cstheme="minorBidi"/>
+          <w:color w:val="auto"/>
+          <w:sz w:val="22"/>
+          <w:szCs w:val="22"/>
+          <w:lang w:eastAsia="en-US"/>
+        </w:rPr>
+      </w:sdtEndPr>
+      <w:sdtContent>
+        <w:p>
+          <w:pPr>
+            <w:pStyle w:val="TtulodeTDC"/>
+          </w:pPr>
+          <w:r>
+            <w:t>Índice</w:t>
+          </w:r>
+        </w:p>
+        <w:p>
+          <w:pPr>
+            <w:pStyle w:val="TDC1"/>
+            <w:tabs>
+              <w:tab w:val="right" w:leader="dot" w:pos="8494"/>
+            </w:tabs>
+            <w:rPr>
+              <w:rFonts w:eastAsiaTheme="minorEastAsia"/>
+              <w:noProof/>
+              <w:lang w:eastAsia="es-ES"/>
+            </w:rPr>
+          </w:pPr>
+          <w:r>
+            <w:fldChar w:fldCharType="begin"/>
+          </w:r>
+          <w:r>
+            <w:instrText xml:space="preserve"> TOC \o "1-3" \h \z \u </w:instrText>
+          </w:r>
+          <w:r>
+            <w:fldChar w:fldCharType="separate"/>
+          </w:r>
+          <w:hyperlink w:anchor="_Toc448396702" w:history="1">
+            <w:r>
+              <w:rPr>
+                <w:rStyle w:val="Hipervnculo"/>
+                <w:noProof/>
+              </w:rPr>
+              <w:t>RESUMEN</w:t>
+            </w:r>
+            <w:r>
+              <w:rPr>
+                <w:noProof/>
+                <w:webHidden/>
+              </w:rPr>
+              <w:tab/>
+            </w:r>
+            <w:r>
+              <w:rPr>
+                <w:noProof/>
+                <w:webHidden/>
+              </w:rPr>
+              <w:fldChar w:fldCharType="begin"/>
+            </w:r>
+            <w:r>
+              <w:rPr>
+                <w:noProof/>
+                <w:webHidden/>
+              </w:rPr>
+              <w:instrText xml:space="preserve"> PAGEREF _Toc448396702 \h </w:instrText>
+            </w:r>
+            <w:r>
+              <w:rPr>
+                <w:noProof/>
+                <w:webHidden/>
+              </w:rPr>
+            </w:r>
+            <w:r>
+              <w:rPr>
+                <w:noProof/>
+                <w:webHidden/>
+              </w:rPr>
+              <w:fldChar w:fldCharType="separate"/>
+            </w:r>
+            <w:r>
+              <w:rPr>
+                <w:noProof/>
+                <w:webHidden/>
+              </w:rPr>
+              <w:t>3</w:t>
+            </w:r>
+            <w:r>
+              <w:rPr>
+                <w:noProof/>
+                <w:webHidden/>
+              </w:rPr>
+              <w:fldChar w:fldCharType="end"/>
+            </w:r>
+          </w:hyperlink>
+        </w:p>
+        <w:p>
+          <w:pPr>
+            <w:pStyle w:val="TDC1"/>
+            <w:tabs>
+              <w:tab w:val="right" w:leader="dot" w:pos="8494"/>
+            </w:tabs>
+            <w:rPr>
+              <w:rFonts w:eastAsiaTheme="minorEastAsia"/>
+              <w:noProof/>
+              <w:lang w:eastAsia="es-ES"/>
+            </w:rPr>
+          </w:pPr>
+          <w:hyperlink w:anchor="_Toc448396703" w:history="1">
+            <w:r>
+              <w:rPr>
+                <w:rStyle w:val="Hipervnculo"/>
+                <w:noProof/>
+              </w:rPr>
+              <w:t>INTRODUCCIÓN</w:t>
+            </w:r>
+            <w:r>
+              <w:rPr>
+                <w:noProof/>
+                <w:webHidden/>
+              </w:rPr>
+              <w:tab/>
+            </w:r>
+            <w:r>
+              <w:rPr>
+                <w:noProof/>
+                <w:webHidden/>
+              </w:rPr>
+              <w:fldChar w:fldCharType="begin"/>
+            </w:r>
+            <w:r>
+              <w:rPr>
+                <w:noProof/>
+                <w:webHidden/>
+              </w:rPr>
+              <w:instrText xml:space="preserve"> PAGEREF _Toc448396703 \h </w:instrText>
+            </w:r>
+            <w:r>
+              <w:rPr>
+                <w:noProof/>
+                <w:webHidden/>
+              </w:rPr>
+            </w:r>
+            <w:r>
+              <w:rPr>
+                <w:noProof/>
+                <w:webHidden/>
+              </w:rPr>
+              <w:fldChar w:fldCharType="separate"/>
+            </w:r>
+            <w:r>
+              <w:rPr>
+                <w:noProof/>
+                <w:webHidden/>
+              </w:rPr>
+              <w:t>3</w:t>
+            </w:r>
+            <w:r>
+              <w:rPr>
+                <w:noProof/>
+                <w:webHidden/>
+              </w:rPr>
+              <w:fldChar w:fldCharType="end"/>
+            </w:r>
+          </w:hyperlink>
+        </w:p>
+        <w:p>
+          <w:pPr>
+            <w:pStyle w:val="TDC1"/>
+            <w:tabs>
+              <w:tab w:val="right" w:leader="dot" w:pos="8494"/>
+            </w:tabs>
+            <w:rPr>
+              <w:rFonts w:eastAsiaTheme="minorEastAsia"/>
+              <w:noProof/>
+              <w:lang w:eastAsia="es-ES"/>
+            </w:rPr>
+          </w:pPr>
+          <w:hyperlink w:anchor="_Toc448396704" w:history="1">
+            <w:r>
+              <w:rPr>
+                <w:rStyle w:val="Hipervnculo"/>
+                <w:noProof/>
+              </w:rPr>
+              <w:t>OBJETIVOS</w:t>
+            </w:r>
+            <w:r>
+              <w:rPr>
+                <w:noProof/>
+                <w:webHidden/>
+              </w:rPr>
+              <w:tab/>
+            </w:r>
+            <w:r>
+              <w:rPr>
+                <w:noProof/>
+                <w:webHidden/>
+              </w:rPr>
+              <w:fldChar w:fldCharType="begin"/>
+            </w:r>
+            <w:r>
+              <w:rPr>
+                <w:noProof/>
+                <w:webHidden/>
+              </w:rPr>
+              <w:instrText xml:space="preserve"> PAGEREF _Toc448396704 \h </w:instrText>
+            </w:r>
+            <w:r>
+              <w:rPr>
+                <w:noProof/>
+                <w:webHidden/>
+              </w:rPr>
+            </w:r>
+            <w:r>
+              <w:rPr>
+                <w:noProof/>
+                <w:webHidden/>
+              </w:rPr>
+              <w:fldChar w:fldCharType="separate"/>
+            </w:r>
+            <w:r>
+              <w:rPr>
+                <w:noProof/>
+                <w:webHidden/>
+              </w:rPr>
+              <w:t>3</w:t>
+            </w:r>
+            <w:r>
+              <w:rPr>
+                <w:noProof/>
+                <w:webHidden/>
+              </w:rPr>
+              <w:fldChar w:fldCharType="end"/>
+            </w:r>
+          </w:hyperlink>
+        </w:p>
+        <w:p>
+          <w:pPr>
+            <w:pStyle w:val="TDC1"/>
+            <w:tabs>
+              <w:tab w:val="right" w:leader="dot" w:pos="8494"/>
+            </w:tabs>
+            <w:rPr>
+              <w:rFonts w:eastAsiaTheme="minorEastAsia"/>
+              <w:noProof/>
+              <w:lang w:eastAsia="es-ES"/>
+            </w:rPr>
+          </w:pPr>
+          <w:hyperlink w:anchor="_Toc448396705" w:history="1">
+            <w:r>
+              <w:rPr>
+                <w:rStyle w:val="Hipervnculo"/>
+                <w:noProof/>
+              </w:rPr>
+              <w:t>METODOLOGÍA</w:t>
+            </w:r>
+            <w:r>
+              <w:rPr>
+                <w:noProof/>
+                <w:webHidden/>
+              </w:rPr>
+              <w:tab/>
+            </w:r>
+            <w:r>
+              <w:rPr>
+                <w:noProof/>
+                <w:webHidden/>
+              </w:rPr>
+              <w:fldChar w:fldCharType="begin"/>
+            </w:r>
+            <w:r>
+              <w:rPr>
+                <w:noProof/>
+                <w:webHidden/>
+              </w:rPr>
+              <w:instrText xml:space="preserve"> PAGEREF _Toc448396705 \h </w:instrText>
+            </w:r>
+            <w:r>
+              <w:rPr>
+                <w:noProof/>
+                <w:webHidden/>
+              </w:rPr>
+            </w:r>
+            <w:r>
+              <w:rPr>
+                <w:noProof/>
+                <w:webHidden/>
+              </w:rPr>
+              <w:fldChar w:fldCharType="separate"/>
+            </w:r>
+            <w:r>
+              <w:rPr>
+                <w:noProof/>
+                <w:webHidden/>
+              </w:rPr>
+              <w:t>4</w:t>
+            </w:r>
+            <w:r>
+              <w:rPr>
+                <w:noProof/>
+                <w:webHidden/>
+              </w:rPr>
+              <w:fldChar w:fldCharType="end"/>
+            </w:r>
+          </w:hyperlink>
+        </w:p>
+        <w:p>
+          <w:pPr>
+            <w:pStyle w:val="TDC2"/>
+            <w:tabs>
+              <w:tab w:val="right" w:leader="dot" w:pos="8494"/>
+            </w:tabs>
+            <w:rPr>
+              <w:rFonts w:eastAsiaTheme="minorEastAsia"/>
+              <w:noProof/>
+              <w:lang w:eastAsia="es-ES"/>
+            </w:rPr>
+          </w:pPr>
+          <w:hyperlink w:anchor="_Toc448396706" w:history="1">
+            <w:r>
+              <w:rPr>
+                <w:rStyle w:val="Hipervnculo"/>
+                <w:noProof/>
+              </w:rPr>
+              <w:t>LW y SW con preincremento</w:t>
+            </w:r>
+            <w:r>
+              <w:rPr>
+                <w:noProof/>
+                <w:webHidden/>
+              </w:rPr>
+              <w:tab/>
+            </w:r>
+            <w:r>
+              <w:rPr>
+                <w:noProof/>
+                <w:webHidden/>
+              </w:rPr>
+              <w:fldChar w:fldCharType="begin"/>
+            </w:r>
+            <w:r>
+              <w:rPr>
+                <w:noProof/>
+                <w:webHidden/>
+              </w:rPr>
+              <w:instrText xml:space="preserve"> PAGEREF _Toc448396706 \h </w:instrText>
+            </w:r>
+            <w:r>
+              <w:rPr>
+                <w:noProof/>
+                <w:webHidden/>
+              </w:rPr>
+            </w:r>
+            <w:r>
+              <w:rPr>
+                <w:noProof/>
+                <w:webHidden/>
+              </w:rPr>
+              <w:fldChar w:fldCharType="separate"/>
+            </w:r>
+            <w:r>
+              <w:rPr>
+                <w:noProof/>
+                <w:webHidden/>
+              </w:rPr>
+              <w:t>4</w:t>
+            </w:r>
+            <w:r>
+              <w:rPr>
+                <w:noProof/>
+                <w:webHidden/>
+              </w:rPr>
+              <w:fldChar w:fldCharType="end"/>
+            </w:r>
+          </w:hyperlink>
+        </w:p>
+        <w:p>
+          <w:pPr>
+            <w:pStyle w:val="TDC2"/>
+            <w:tabs>
+              <w:tab w:val="right" w:leader="dot" w:pos="8494"/>
+            </w:tabs>
+            <w:rPr>
+              <w:rFonts w:eastAsiaTheme="minorEastAsia"/>
+              <w:noProof/>
+              <w:lang w:eastAsia="es-ES"/>
+            </w:rPr>
+          </w:pPr>
+          <w:hyperlink w:anchor="_Toc448396707" w:history="1">
+            <w:r>
+              <w:rPr>
+                <w:rStyle w:val="Hipervnculo"/>
+                <w:noProof/>
+              </w:rPr>
+              <w:t>Gestión de riesgos de datos</w:t>
+            </w:r>
+            <w:r>
+              <w:rPr>
+                <w:noProof/>
+                <w:webHidden/>
+              </w:rPr>
+              <w:tab/>
+            </w:r>
+            <w:r>
+              <w:rPr>
+                <w:noProof/>
+                <w:webHidden/>
+              </w:rPr>
+              <w:fldChar w:fldCharType="begin"/>
+            </w:r>
+            <w:r>
+              <w:rPr>
+                <w:noProof/>
+                <w:webHidden/>
+              </w:rPr>
+              <w:instrText xml:space="preserve"> PAGEREF _Toc448396707 \h </w:instrText>
+            </w:r>
+            <w:r>
+              <w:rPr>
+                <w:noProof/>
+                <w:webHidden/>
+              </w:rPr>
+            </w:r>
+            <w:r>
+              <w:rPr>
+                <w:noProof/>
+                <w:webHidden/>
+              </w:rPr>
+              <w:fldChar w:fldCharType="separate"/>
+            </w:r>
+            <w:r>
+              <w:rPr>
+                <w:noProof/>
+                <w:webHidden/>
+              </w:rPr>
+              <w:t>4</w:t>
+            </w:r>
+            <w:r>
+              <w:rPr>
+                <w:noProof/>
+                <w:webHidden/>
+              </w:rPr>
+              <w:fldChar w:fldCharType="end"/>
+            </w:r>
+          </w:hyperlink>
+        </w:p>
+        <w:p>
+          <w:r>
+            <w:rPr>
+              <w:b/>
+              <w:bCs/>
+            </w:rPr>
+            <w:fldChar w:fldCharType="end"/>
+          </w:r>
+        </w:p>
+      </w:sdtContent>
+    </w:sdt>
+    <w:p>
+      <w:r>
         <w:br w:type="page"/>
       </w:r>
     </w:p>
@@ -227,6 +708,7 @@
           <w:szCs w:val="56"/>
         </w:rPr>
       </w:pPr>
+      <w:bookmarkStart w:id="0" w:name="_Toc448396702"/>
       <w:r>
         <w:rPr>
           <w:sz w:val="56"/>
@@ -235,11 +717,1261 @@
         <w:lastRenderedPageBreak/>
         <w:t>RESUMEN</w:t>
       </w:r>
+      <w:bookmarkEnd w:id="0"/>
     </w:p>
     <w:p/>
     <w:p>
-      <w:bookmarkStart w:id="0" w:name="_GoBack"/>
-      <w:bookmarkEnd w:id="0"/>
+      <w:pPr>
+        <w:rPr>
+          <w:sz w:val="24"/>
+          <w:szCs w:val="24"/>
+        </w:rPr>
+      </w:pPr>
+      <w:r>
+        <w:rPr>
+          <w:sz w:val="24"/>
+          <w:szCs w:val="24"/>
+        </w:rPr>
+        <w:t>En este proyecto</w:t>
+      </w:r>
+      <w:r>
+        <w:rPr>
+          <w:sz w:val="24"/>
+          <w:szCs w:val="24"/>
+        </w:rPr>
+        <w:t xml:space="preserve"> se ha optimizado un MIPS segmentado añadiéndole instrucciones </w:t>
+      </w:r>
+      <w:proofErr w:type="spellStart"/>
+      <w:r>
+        <w:rPr>
+          <w:sz w:val="24"/>
+          <w:szCs w:val="24"/>
+        </w:rPr>
+        <w:t>preincremento</w:t>
+      </w:r>
+      <w:proofErr w:type="spellEnd"/>
+      <w:r>
+        <w:rPr>
+          <w:sz w:val="24"/>
+          <w:szCs w:val="24"/>
+        </w:rPr>
+        <w:t>, paradas en la detección de riesgos de datos y un predictor de saltos.</w:t>
+      </w:r>
+    </w:p>
+    <w:p>
+      <w:pPr>
+        <w:rPr>
+          <w:sz w:val="24"/>
+          <w:szCs w:val="24"/>
+        </w:rPr>
+      </w:pPr>
+      <w:r>
+        <w:rPr>
+          <w:sz w:val="24"/>
+          <w:szCs w:val="24"/>
+        </w:rPr>
+        <w:t xml:space="preserve">Para las instrucciones </w:t>
+      </w:r>
+      <w:proofErr w:type="spellStart"/>
+      <w:r>
+        <w:rPr>
+          <w:sz w:val="24"/>
+          <w:szCs w:val="24"/>
+        </w:rPr>
+        <w:t>preincremento</w:t>
+      </w:r>
+      <w:proofErr w:type="spellEnd"/>
+      <w:r>
+        <w:rPr>
+          <w:sz w:val="24"/>
+          <w:szCs w:val="24"/>
+        </w:rPr>
+        <w:t xml:space="preserve">, se ha añadido un nuevo puerto de escritura junto con una señal de control independiente a la que ya tenía; para las paradas de detección de riesgos de datos, se ha condicionado las señales de control del PC y del banco que separa las etapas de </w:t>
+      </w:r>
+      <w:proofErr w:type="spellStart"/>
+      <w:r>
+        <w:rPr>
+          <w:sz w:val="24"/>
+          <w:szCs w:val="24"/>
+        </w:rPr>
+        <w:t>fetch</w:t>
+      </w:r>
+      <w:proofErr w:type="spellEnd"/>
+      <w:r>
+        <w:rPr>
+          <w:sz w:val="24"/>
+          <w:szCs w:val="24"/>
+        </w:rPr>
+        <w:t xml:space="preserve"> y </w:t>
+      </w:r>
+      <w:proofErr w:type="spellStart"/>
+      <w:r>
+        <w:rPr>
+          <w:sz w:val="24"/>
+          <w:szCs w:val="24"/>
+        </w:rPr>
+        <w:t>decode</w:t>
+      </w:r>
+      <w:proofErr w:type="spellEnd"/>
+      <w:r>
+        <w:rPr>
+          <w:sz w:val="24"/>
+          <w:szCs w:val="24"/>
+        </w:rPr>
+        <w:t xml:space="preserve"> si se detectaba alguno de estos riesgos; y por último, a la hora de añadir el detector de saltos, se ha ampliado el </w:t>
+      </w:r>
+      <w:proofErr w:type="spellStart"/>
+      <w:r>
+        <w:rPr>
+          <w:sz w:val="24"/>
+          <w:szCs w:val="24"/>
+        </w:rPr>
+        <w:t>mux</w:t>
+      </w:r>
+      <w:proofErr w:type="spellEnd"/>
+      <w:r>
+        <w:rPr>
+          <w:sz w:val="24"/>
+          <w:szCs w:val="24"/>
+        </w:rPr>
+        <w:t xml:space="preserve"> del PC a un </w:t>
+      </w:r>
+      <w:proofErr w:type="spellStart"/>
+      <w:r>
+        <w:rPr>
+          <w:sz w:val="24"/>
+          <w:szCs w:val="24"/>
+        </w:rPr>
+        <w:t>mux</w:t>
+      </w:r>
+      <w:proofErr w:type="spellEnd"/>
+      <w:r>
+        <w:rPr>
+          <w:sz w:val="24"/>
+          <w:szCs w:val="24"/>
+        </w:rPr>
+        <w:t xml:space="preserve"> de cuatro entradas con dos bits de control y se ha añadido el </w:t>
+      </w:r>
+      <w:proofErr w:type="spellStart"/>
+      <w:r>
+        <w:rPr>
+          <w:sz w:val="24"/>
+          <w:szCs w:val="24"/>
+        </w:rPr>
+        <w:t>precitor</w:t>
+      </w:r>
+      <w:proofErr w:type="spellEnd"/>
+      <w:r>
+        <w:rPr>
+          <w:sz w:val="24"/>
+          <w:szCs w:val="24"/>
+        </w:rPr>
+        <w:t xml:space="preserve"> correspondiente conectándole como entradas la información del </w:t>
+      </w:r>
+      <w:proofErr w:type="spellStart"/>
+      <w:r>
+        <w:rPr>
+          <w:sz w:val="24"/>
+          <w:szCs w:val="24"/>
+        </w:rPr>
+        <w:t>útimo</w:t>
+      </w:r>
+      <w:proofErr w:type="spellEnd"/>
+      <w:r>
+        <w:rPr>
+          <w:sz w:val="24"/>
+          <w:szCs w:val="24"/>
+        </w:rPr>
+        <w:t xml:space="preserve"> salto realizado y como salidas la información del salto predicho.</w:t>
+      </w:r>
+    </w:p>
+    <w:p>
+      <w:pPr>
+        <w:rPr>
+          <w:sz w:val="24"/>
+          <w:szCs w:val="24"/>
+        </w:rPr>
+      </w:pPr>
+      <w:r>
+        <w:rPr>
+          <w:sz w:val="24"/>
+          <w:szCs w:val="24"/>
+        </w:rPr>
+        <w:t xml:space="preserve">Todo esto con el fin de reducir los </w:t>
+      </w:r>
+      <w:proofErr w:type="spellStart"/>
+      <w:r>
+        <w:rPr>
+          <w:sz w:val="24"/>
+          <w:szCs w:val="24"/>
+        </w:rPr>
+        <w:t>CPIs</w:t>
+      </w:r>
+      <w:proofErr w:type="spellEnd"/>
+      <w:r>
+        <w:rPr>
+          <w:sz w:val="24"/>
+          <w:szCs w:val="24"/>
+        </w:rPr>
+        <w:t xml:space="preserve"> y en consecuencia, el tie</w:t>
+      </w:r>
+      <w:r>
+        <w:rPr>
+          <w:sz w:val="24"/>
+          <w:szCs w:val="24"/>
+        </w:rPr>
+        <w:t>mpo de ejecución del procesador para así poder obtener uno mucho más eficiente.</w:t>
+      </w:r>
+    </w:p>
+    <w:p>
+      <w:pPr>
+        <w:rPr>
+          <w:sz w:val="24"/>
+          <w:szCs w:val="24"/>
+        </w:rPr>
+      </w:pPr>
+    </w:p>
+    <w:p>
+      <w:pPr>
+        <w:pStyle w:val="Ttulo1"/>
+        <w:jc w:val="center"/>
+        <w:rPr>
+          <w:sz w:val="56"/>
+          <w:szCs w:val="56"/>
+        </w:rPr>
+      </w:pPr>
+      <w:bookmarkStart w:id="1" w:name="_Toc448396703"/>
+      <w:r>
+        <w:rPr>
+          <w:sz w:val="56"/>
+          <w:szCs w:val="56"/>
+        </w:rPr>
+        <w:t>INTRODUCCIÓN</w:t>
+      </w:r>
+      <w:bookmarkEnd w:id="1"/>
+    </w:p>
+    <w:p/>
+    <w:p>
+      <w:pPr>
+        <w:rPr>
+          <w:sz w:val="24"/>
+          <w:szCs w:val="24"/>
+        </w:rPr>
+      </w:pPr>
+      <w:r>
+        <w:rPr>
+          <w:sz w:val="24"/>
+          <w:szCs w:val="24"/>
+        </w:rPr>
+        <w:t>Se nos ha proporcionado un MIPS segmentado</w:t>
+      </w:r>
+      <w:r>
+        <w:rPr>
+          <w:sz w:val="24"/>
+          <w:szCs w:val="24"/>
+        </w:rPr>
+        <w:t xml:space="preserve"> de 32 bits</w:t>
+      </w:r>
+      <w:r>
+        <w:rPr>
+          <w:sz w:val="24"/>
+          <w:szCs w:val="24"/>
+        </w:rPr>
+        <w:t xml:space="preserve"> como el visto en clase sin anticipación de </w:t>
+      </w:r>
+      <w:proofErr w:type="spellStart"/>
+      <w:r>
+        <w:rPr>
+          <w:sz w:val="24"/>
+          <w:szCs w:val="24"/>
+        </w:rPr>
+        <w:t>operandos</w:t>
+      </w:r>
+      <w:proofErr w:type="spellEnd"/>
+      <w:r>
+        <w:rPr>
+          <w:sz w:val="24"/>
+          <w:szCs w:val="24"/>
+        </w:rPr>
+        <w:t xml:space="preserve">, que resuelve los saltos en la etapa </w:t>
+      </w:r>
+      <w:proofErr w:type="spellStart"/>
+      <w:r>
+        <w:rPr>
+          <w:sz w:val="24"/>
+          <w:szCs w:val="24"/>
+        </w:rPr>
+        <w:t>decode</w:t>
+      </w:r>
+      <w:proofErr w:type="spellEnd"/>
+      <w:r>
+        <w:rPr>
+          <w:sz w:val="24"/>
+          <w:szCs w:val="24"/>
+        </w:rPr>
+        <w:t xml:space="preserve"> y escribe en el banco de registros en flanco de bajada. Todo descrito mediante VHDL, un lenguaje de descripción de hardware y </w:t>
+      </w:r>
+      <w:proofErr w:type="spellStart"/>
+      <w:r>
+        <w:rPr>
+          <w:sz w:val="24"/>
+          <w:szCs w:val="24"/>
+        </w:rPr>
+        <w:t>ModelSim</w:t>
+      </w:r>
+      <w:proofErr w:type="spellEnd"/>
+      <w:r>
+        <w:rPr>
+          <w:sz w:val="24"/>
+          <w:szCs w:val="24"/>
+        </w:rPr>
+        <w:t>, un entorno de simulación basado en bancos de prueba y cronogramas.</w:t>
+      </w:r>
+    </w:p>
+    <w:p>
+      <w:pPr>
+        <w:rPr>
+          <w:sz w:val="24"/>
+          <w:szCs w:val="24"/>
+        </w:rPr>
+      </w:pPr>
+    </w:p>
+    <w:p>
+      <w:pPr>
+        <w:pStyle w:val="Ttulo1"/>
+        <w:jc w:val="center"/>
+        <w:rPr>
+          <w:sz w:val="56"/>
+          <w:szCs w:val="56"/>
+        </w:rPr>
+      </w:pPr>
+      <w:bookmarkStart w:id="2" w:name="_Toc448396704"/>
+      <w:r>
+        <w:rPr>
+          <w:sz w:val="56"/>
+          <w:szCs w:val="56"/>
+        </w:rPr>
+        <w:t>OBJETIVOS</w:t>
+      </w:r>
+      <w:bookmarkEnd w:id="2"/>
+    </w:p>
+    <w:p/>
+    <w:p>
+      <w:pPr>
+        <w:rPr>
+          <w:sz w:val="24"/>
+          <w:szCs w:val="24"/>
+        </w:rPr>
+      </w:pPr>
+      <w:r>
+        <w:rPr>
+          <w:sz w:val="24"/>
+          <w:szCs w:val="24"/>
+        </w:rPr>
+        <w:t xml:space="preserve">Queremos reducir los </w:t>
+      </w:r>
+      <w:proofErr w:type="spellStart"/>
+      <w:r>
+        <w:rPr>
+          <w:sz w:val="24"/>
+          <w:szCs w:val="24"/>
+        </w:rPr>
+        <w:t>CPIs</w:t>
+      </w:r>
+      <w:proofErr w:type="spellEnd"/>
+      <w:r>
+        <w:rPr>
+          <w:sz w:val="24"/>
+          <w:szCs w:val="24"/>
+        </w:rPr>
+        <w:t xml:space="preserve"> del MIPS, mediante el añadido de instrucciones </w:t>
+      </w:r>
+      <w:proofErr w:type="spellStart"/>
+      <w:r>
+        <w:rPr>
+          <w:sz w:val="24"/>
+          <w:szCs w:val="24"/>
+        </w:rPr>
+        <w:t>preincremento</w:t>
+      </w:r>
+      <w:proofErr w:type="spellEnd"/>
+      <w:r>
+        <w:rPr>
+          <w:sz w:val="24"/>
+          <w:szCs w:val="24"/>
+        </w:rPr>
+        <w:t xml:space="preserve">, un módulo que detecte los riesgos de datos realizando las paradas necesarias y un predictor de saltos que diga si se va a saltar o no en la etapa </w:t>
+      </w:r>
+      <w:proofErr w:type="spellStart"/>
+      <w:r>
+        <w:rPr>
+          <w:sz w:val="24"/>
+          <w:szCs w:val="24"/>
+        </w:rPr>
+        <w:t>fetch</w:t>
+      </w:r>
+      <w:proofErr w:type="spellEnd"/>
+      <w:r>
+        <w:rPr>
+          <w:sz w:val="24"/>
+          <w:szCs w:val="24"/>
+        </w:rPr>
+        <w:t xml:space="preserve"> según lo que se ha hecho en el salto anterior.</w:t>
+      </w:r>
+    </w:p>
+    <w:p>
+      <w:r>
+        <w:br w:type="page"/>
+      </w:r>
+    </w:p>
+    <w:p>
+      <w:pPr>
+        <w:pStyle w:val="Ttulo1"/>
+        <w:jc w:val="center"/>
+        <w:rPr>
+          <w:sz w:val="56"/>
+          <w:szCs w:val="56"/>
+        </w:rPr>
+      </w:pPr>
+      <w:bookmarkStart w:id="3" w:name="_Toc448396705"/>
+      <w:r>
+        <w:rPr>
+          <w:sz w:val="56"/>
+          <w:szCs w:val="56"/>
+        </w:rPr>
+        <w:lastRenderedPageBreak/>
+        <w:t>METODOLOGÍA</w:t>
+      </w:r>
+      <w:bookmarkEnd w:id="3"/>
+    </w:p>
+    <w:p/>
+    <w:p>
+      <w:pPr>
+        <w:pStyle w:val="Ttulo2"/>
+        <w:rPr>
+          <w:sz w:val="32"/>
+          <w:szCs w:val="32"/>
+        </w:rPr>
+      </w:pPr>
+      <w:bookmarkStart w:id="4" w:name="_Toc448396706"/>
+      <w:r>
+        <w:rPr>
+          <w:sz w:val="32"/>
+          <w:szCs w:val="32"/>
+        </w:rPr>
+        <w:t xml:space="preserve">LW y SW con </w:t>
+      </w:r>
+      <w:proofErr w:type="spellStart"/>
+      <w:r>
+        <w:rPr>
+          <w:sz w:val="32"/>
+          <w:szCs w:val="32"/>
+        </w:rPr>
+        <w:t>preincremento</w:t>
+      </w:r>
+      <w:bookmarkEnd w:id="4"/>
+      <w:proofErr w:type="spellEnd"/>
+    </w:p>
+    <w:p/>
+    <w:p>
+      <w:pPr>
+        <w:rPr>
+          <w:sz w:val="24"/>
+          <w:szCs w:val="24"/>
+        </w:rPr>
+      </w:pPr>
+      <w:r>
+        <w:rPr>
+          <w:sz w:val="24"/>
+          <w:szCs w:val="24"/>
+        </w:rPr>
+        <w:t xml:space="preserve">Para la realización de </w:t>
+      </w:r>
+      <w:r>
+        <w:rPr>
+          <w:sz w:val="24"/>
+          <w:szCs w:val="24"/>
+        </w:rPr>
+        <w:t>estas</w:t>
+      </w:r>
+      <w:r>
+        <w:rPr>
+          <w:sz w:val="24"/>
+          <w:szCs w:val="24"/>
+        </w:rPr>
+        <w:t xml:space="preserve"> instrucciones </w:t>
+      </w:r>
+      <w:proofErr w:type="spellStart"/>
+      <w:r>
+        <w:rPr>
+          <w:sz w:val="24"/>
+          <w:szCs w:val="24"/>
+        </w:rPr>
+        <w:t>preincremento</w:t>
+      </w:r>
+      <w:proofErr w:type="spellEnd"/>
+      <w:r>
+        <w:rPr>
+          <w:sz w:val="24"/>
+          <w:szCs w:val="24"/>
+        </w:rPr>
+        <w:t xml:space="preserve">, lo primero que se ha hecho ha sido modificar el banco de registros, </w:t>
+      </w:r>
+      <w:r>
+        <w:rPr>
+          <w:sz w:val="24"/>
+          <w:szCs w:val="24"/>
+        </w:rPr>
+        <w:t>añadiéndole un nuevo puerto de escritura, junto con un bus y una señal de control.</w:t>
+      </w:r>
+    </w:p>
+    <w:p>
+      <w:pPr>
+        <w:rPr>
+          <w:sz w:val="24"/>
+          <w:szCs w:val="24"/>
+        </w:rPr>
+      </w:pPr>
+      <w:r>
+        <w:rPr>
+          <w:sz w:val="24"/>
+          <w:szCs w:val="24"/>
+        </w:rPr>
+        <w:t xml:space="preserve">Lo segundo ha sido propagar la señal correspondiente al registro RS hasta la etapa MEM. En dicha etapa, se ha conectado la señal </w:t>
+      </w:r>
+      <w:proofErr w:type="spellStart"/>
+      <w:r>
+        <w:rPr>
+          <w:sz w:val="24"/>
+          <w:szCs w:val="24"/>
+        </w:rPr>
+        <w:t>ALU_out_MEM</w:t>
+      </w:r>
+      <w:proofErr w:type="spellEnd"/>
+      <w:r>
+        <w:rPr>
+          <w:sz w:val="24"/>
+          <w:szCs w:val="24"/>
+        </w:rPr>
+        <w:t>,</w:t>
+      </w:r>
+      <w:r>
+        <w:rPr>
+          <w:sz w:val="24"/>
+          <w:szCs w:val="24"/>
+        </w:rPr>
+        <w:t xml:space="preserve"> que es la que contiene la sali</w:t>
+      </w:r>
+      <w:r>
+        <w:rPr>
+          <w:sz w:val="24"/>
+          <w:szCs w:val="24"/>
+        </w:rPr>
+        <w:t xml:space="preserve">da de la ALU, </w:t>
+      </w:r>
+      <w:r>
+        <w:rPr>
+          <w:sz w:val="24"/>
+          <w:szCs w:val="24"/>
+        </w:rPr>
+        <w:t>al nuevo bus del banco de registros. Lo mismo ha sucedido con RS, en dicha etapa, se ha conectado al nuevo puerto de escritura del banco.</w:t>
+      </w:r>
+    </w:p>
+    <w:p>
+      <w:pPr>
+        <w:rPr>
+          <w:sz w:val="24"/>
+          <w:szCs w:val="24"/>
+        </w:rPr>
+      </w:pPr>
+      <w:r>
+        <w:rPr>
+          <w:sz w:val="24"/>
+          <w:szCs w:val="24"/>
+        </w:rPr>
+        <w:t xml:space="preserve">Por último pero no menos importante, se ha añadido una nueva señal a la unidad de control, que es la que corresponde a la escritura </w:t>
+      </w:r>
+      <w:r>
+        <w:rPr>
+          <w:sz w:val="24"/>
+          <w:szCs w:val="24"/>
+        </w:rPr>
+        <w:t xml:space="preserve">en el banco de registros de las instrucciones </w:t>
+      </w:r>
+      <w:proofErr w:type="spellStart"/>
+      <w:r>
+        <w:rPr>
+          <w:sz w:val="24"/>
+          <w:szCs w:val="24"/>
+        </w:rPr>
+        <w:t>preincremento</w:t>
+      </w:r>
+      <w:proofErr w:type="spellEnd"/>
+      <w:r>
+        <w:rPr>
+          <w:sz w:val="24"/>
+          <w:szCs w:val="24"/>
+        </w:rPr>
+        <w:t xml:space="preserve">, poniéndola a 1 sólo cuando el código de operación sea el correspondiente a las instrucciones </w:t>
+      </w:r>
+      <w:proofErr w:type="spellStart"/>
+      <w:r>
+        <w:rPr>
+          <w:sz w:val="24"/>
+          <w:szCs w:val="24"/>
+        </w:rPr>
+        <w:t>LW_pre</w:t>
+      </w:r>
+      <w:proofErr w:type="spellEnd"/>
+      <w:r>
+        <w:rPr>
+          <w:sz w:val="24"/>
+          <w:szCs w:val="24"/>
+        </w:rPr>
+        <w:t xml:space="preserve"> o </w:t>
+      </w:r>
+      <w:proofErr w:type="spellStart"/>
+      <w:r>
+        <w:rPr>
+          <w:sz w:val="24"/>
+          <w:szCs w:val="24"/>
+        </w:rPr>
+        <w:t>SW_pre</w:t>
+      </w:r>
+      <w:proofErr w:type="spellEnd"/>
+      <w:r>
+        <w:rPr>
+          <w:sz w:val="24"/>
+          <w:szCs w:val="24"/>
+        </w:rPr>
+        <w:t>.</w:t>
+      </w:r>
+    </w:p>
+    <w:p>
+      <w:pPr>
+        <w:rPr>
+          <w:sz w:val="24"/>
+          <w:szCs w:val="24"/>
+        </w:rPr>
+      </w:pPr>
+    </w:p>
+    <w:p>
+      <w:pPr>
+        <w:pStyle w:val="Ttulo2"/>
+        <w:rPr>
+          <w:sz w:val="32"/>
+          <w:szCs w:val="32"/>
+        </w:rPr>
+      </w:pPr>
+      <w:bookmarkStart w:id="5" w:name="_Toc448396707"/>
+      <w:r>
+        <w:rPr>
+          <w:sz w:val="32"/>
+          <w:szCs w:val="32"/>
+        </w:rPr>
+        <w:t>Gestión de riesgos de datos</w:t>
+      </w:r>
+      <w:bookmarkEnd w:id="5"/>
+    </w:p>
+    <w:p/>
+    <w:p>
+      <w:pPr>
+        <w:rPr>
+          <w:sz w:val="24"/>
+          <w:szCs w:val="24"/>
+        </w:rPr>
+      </w:pPr>
+      <w:r>
+        <w:rPr>
+          <w:sz w:val="24"/>
+          <w:szCs w:val="24"/>
+        </w:rPr>
+        <w:t xml:space="preserve">Mediante distintos ejemplos de código pensados en papel realizando </w:t>
+      </w:r>
+      <w:r>
+        <w:rPr>
+          <w:sz w:val="24"/>
+          <w:szCs w:val="24"/>
+        </w:rPr>
+        <w:t>los grafos de dependencias, se ha llegado a la detección de los siguientes riesgos de datos.</w:t>
+      </w:r>
+    </w:p>
+    <w:p>
+      <w:pPr>
+        <w:pStyle w:val="Prrafodelista"/>
+        <w:numPr>
+          <w:ilvl w:val="0"/>
+          <w:numId w:val="2"/>
+        </w:numPr>
+        <w:rPr>
+          <w:sz w:val="24"/>
+          <w:szCs w:val="24"/>
+        </w:rPr>
+      </w:pPr>
+      <w:r>
+        <w:rPr>
+          <w:sz w:val="24"/>
+          <w:szCs w:val="24"/>
+        </w:rPr>
+        <w:t>Riesgos de datos de RS</w:t>
+      </w:r>
+    </w:p>
+    <w:p>
+      <w:pPr>
+        <w:pStyle w:val="Prrafodelista"/>
+        <w:numPr>
+          <w:ilvl w:val="1"/>
+          <w:numId w:val="2"/>
+        </w:numPr>
+        <w:rPr>
+          <w:sz w:val="24"/>
+          <w:szCs w:val="24"/>
+        </w:rPr>
+      </w:pPr>
+      <w:r>
+        <w:rPr>
+          <w:sz w:val="24"/>
+          <w:szCs w:val="24"/>
+        </w:rPr>
+        <w:t xml:space="preserve">Que en la etapa </w:t>
+      </w:r>
+      <w:r>
+        <w:rPr>
+          <w:sz w:val="24"/>
+          <w:szCs w:val="24"/>
+        </w:rPr>
+        <w:t>EX</w:t>
+      </w:r>
+      <w:r>
+        <w:rPr>
+          <w:sz w:val="24"/>
+          <w:szCs w:val="24"/>
+        </w:rPr>
+        <w:t xml:space="preserve"> el registro que haya en el puerto de escritura del banco (RW</w:t>
+      </w:r>
+      <w:r>
+        <w:rPr>
+          <w:sz w:val="24"/>
+          <w:szCs w:val="24"/>
+        </w:rPr>
+        <w:t>_EX</w:t>
+      </w:r>
+      <w:r>
+        <w:rPr>
+          <w:sz w:val="24"/>
+          <w:szCs w:val="24"/>
+        </w:rPr>
+        <w:t>) coincida con el nuestro y que se vaya a realizar la escritura (</w:t>
+      </w:r>
+      <w:proofErr w:type="spellStart"/>
+      <w:r>
+        <w:rPr>
+          <w:sz w:val="24"/>
+          <w:szCs w:val="24"/>
+        </w:rPr>
+        <w:t>RegWrite</w:t>
+      </w:r>
+      <w:r>
+        <w:rPr>
+          <w:sz w:val="24"/>
+          <w:szCs w:val="24"/>
+        </w:rPr>
+        <w:t>_EX</w:t>
+      </w:r>
+      <w:proofErr w:type="spellEnd"/>
+      <w:r>
+        <w:rPr>
+          <w:sz w:val="24"/>
+          <w:szCs w:val="24"/>
+        </w:rPr>
+        <w:t xml:space="preserve"> = 1).</w:t>
+      </w:r>
+    </w:p>
+    <w:p>
+      <w:pPr>
+        <w:pStyle w:val="Prrafodelista"/>
+        <w:numPr>
+          <w:ilvl w:val="1"/>
+          <w:numId w:val="2"/>
+        </w:numPr>
+        <w:rPr>
+          <w:sz w:val="24"/>
+          <w:szCs w:val="24"/>
+        </w:rPr>
+      </w:pPr>
+      <w:r>
+        <w:rPr>
+          <w:sz w:val="24"/>
+          <w:szCs w:val="24"/>
+        </w:rPr>
+        <w:t xml:space="preserve">Que en la etapa </w:t>
+      </w:r>
+      <w:r>
+        <w:rPr>
+          <w:sz w:val="24"/>
+          <w:szCs w:val="24"/>
+        </w:rPr>
+        <w:t>MEM</w:t>
+      </w:r>
+      <w:r>
+        <w:rPr>
+          <w:sz w:val="24"/>
+          <w:szCs w:val="24"/>
+        </w:rPr>
+        <w:t xml:space="preserve"> el registro que haya en el puerto de escritura del banco (RW</w:t>
+      </w:r>
+      <w:r>
+        <w:rPr>
+          <w:sz w:val="24"/>
+          <w:szCs w:val="24"/>
+        </w:rPr>
+        <w:t>_MEM</w:t>
+      </w:r>
+      <w:r>
+        <w:rPr>
+          <w:sz w:val="24"/>
+          <w:szCs w:val="24"/>
+        </w:rPr>
+        <w:t>) coincida con el nuestro y que se vaya a realizar la escritura (</w:t>
+      </w:r>
+      <w:proofErr w:type="spellStart"/>
+      <w:r>
+        <w:rPr>
+          <w:sz w:val="24"/>
+          <w:szCs w:val="24"/>
+        </w:rPr>
+        <w:t>RegWrite</w:t>
+      </w:r>
+      <w:r>
+        <w:rPr>
+          <w:sz w:val="24"/>
+          <w:szCs w:val="24"/>
+        </w:rPr>
+        <w:t>_MEM</w:t>
+      </w:r>
+      <w:proofErr w:type="spellEnd"/>
+      <w:r>
+        <w:rPr>
+          <w:sz w:val="24"/>
+          <w:szCs w:val="24"/>
+        </w:rPr>
+        <w:t xml:space="preserve"> = 1).</w:t>
+      </w:r>
+    </w:p>
+    <w:p>
+      <w:pPr>
+        <w:pStyle w:val="Prrafodelista"/>
+        <w:numPr>
+          <w:ilvl w:val="1"/>
+          <w:numId w:val="2"/>
+        </w:numPr>
+        <w:rPr>
+          <w:sz w:val="24"/>
+          <w:szCs w:val="24"/>
+        </w:rPr>
+      </w:pPr>
+      <w:r>
+        <w:rPr>
+          <w:sz w:val="24"/>
+          <w:szCs w:val="24"/>
+        </w:rPr>
+        <w:t>Que en la etapa EX el registro que ha</w:t>
+      </w:r>
+      <w:r>
+        <w:rPr>
+          <w:sz w:val="24"/>
+          <w:szCs w:val="24"/>
+        </w:rPr>
+        <w:t xml:space="preserve">ya en el puerto de escritura que se ha añadido para la instrucciones </w:t>
+      </w:r>
+      <w:proofErr w:type="spellStart"/>
+      <w:r>
+        <w:rPr>
+          <w:sz w:val="24"/>
+          <w:szCs w:val="24"/>
+        </w:rPr>
+        <w:t>preincremento</w:t>
+      </w:r>
+      <w:proofErr w:type="spellEnd"/>
+      <w:r>
+        <w:rPr>
+          <w:sz w:val="24"/>
+          <w:szCs w:val="24"/>
+        </w:rPr>
+        <w:t xml:space="preserve"> (RS_EX) coincida con el nuestro y se vaya a realizar la escritura (</w:t>
+      </w:r>
+      <w:proofErr w:type="spellStart"/>
+      <w:r>
+        <w:rPr>
+          <w:sz w:val="24"/>
+          <w:szCs w:val="24"/>
+        </w:rPr>
+        <w:t>Update_Rs_EX</w:t>
+      </w:r>
+      <w:proofErr w:type="spellEnd"/>
+      <w:r>
+        <w:rPr>
+          <w:sz w:val="24"/>
+          <w:szCs w:val="24"/>
+        </w:rPr>
+        <w:t xml:space="preserve"> = 1).</w:t>
+      </w:r>
+    </w:p>
+    <w:p>
+      <w:pPr>
+        <w:pStyle w:val="Prrafodelista"/>
+        <w:numPr>
+          <w:ilvl w:val="0"/>
+          <w:numId w:val="2"/>
+        </w:numPr>
+        <w:rPr>
+          <w:sz w:val="24"/>
+          <w:szCs w:val="24"/>
+        </w:rPr>
+      </w:pPr>
+      <w:r>
+        <w:rPr>
+          <w:sz w:val="24"/>
+          <w:szCs w:val="24"/>
+        </w:rPr>
+        <w:t>Riesgos de datos para RT</w:t>
+      </w:r>
+    </w:p>
+    <w:p>
+      <w:pPr>
+        <w:pStyle w:val="Prrafodelista"/>
+        <w:numPr>
+          <w:ilvl w:val="1"/>
+          <w:numId w:val="2"/>
+        </w:numPr>
+        <w:rPr>
+          <w:sz w:val="24"/>
+          <w:szCs w:val="24"/>
+        </w:rPr>
+      </w:pPr>
+      <w:r>
+        <w:rPr>
+          <w:sz w:val="24"/>
+          <w:szCs w:val="24"/>
+        </w:rPr>
+        <w:t>Que en la etapa EX el registro que haya en el puerto de escritura del banco (RW_EX) coincida con el nues</w:t>
+      </w:r>
+      <w:r>
+        <w:rPr>
+          <w:sz w:val="24"/>
+          <w:szCs w:val="24"/>
+        </w:rPr>
+        <w:t xml:space="preserve">tro, </w:t>
+      </w:r>
+      <w:r>
+        <w:rPr>
+          <w:sz w:val="24"/>
+          <w:szCs w:val="24"/>
+        </w:rPr>
+        <w:t>que se vaya a realizar la escritura (</w:t>
+      </w:r>
+      <w:proofErr w:type="spellStart"/>
+      <w:r>
+        <w:rPr>
+          <w:sz w:val="24"/>
+          <w:szCs w:val="24"/>
+        </w:rPr>
+        <w:t>RegWrite_EX</w:t>
+      </w:r>
+      <w:proofErr w:type="spellEnd"/>
+      <w:r>
+        <w:rPr>
+          <w:sz w:val="24"/>
+          <w:szCs w:val="24"/>
+        </w:rPr>
+        <w:t xml:space="preserve"> = 1)</w:t>
+      </w:r>
+      <w:r>
+        <w:rPr>
+          <w:sz w:val="24"/>
+          <w:szCs w:val="24"/>
+        </w:rPr>
+        <w:t xml:space="preserve"> y que la instrucción que se encuentra en D no sea un LW</w:t>
+      </w:r>
+      <w:r>
+        <w:rPr>
+          <w:sz w:val="24"/>
+          <w:szCs w:val="24"/>
+        </w:rPr>
+        <w:t>.</w:t>
+      </w:r>
+    </w:p>
+    <w:p>
+      <w:pPr>
+        <w:pStyle w:val="Prrafodelista"/>
+        <w:numPr>
+          <w:ilvl w:val="1"/>
+          <w:numId w:val="2"/>
+        </w:numPr>
+        <w:rPr>
+          <w:sz w:val="24"/>
+          <w:szCs w:val="24"/>
+        </w:rPr>
+      </w:pPr>
+      <w:r>
+        <w:rPr>
+          <w:sz w:val="24"/>
+          <w:szCs w:val="24"/>
+        </w:rPr>
+        <w:lastRenderedPageBreak/>
+        <w:t>Que en la etapa MEM el registro que haya en el puerto de escritura del banco (RW_MEM) coincida con el nues</w:t>
+      </w:r>
+      <w:r>
+        <w:rPr>
+          <w:sz w:val="24"/>
+          <w:szCs w:val="24"/>
+        </w:rPr>
+        <w:t xml:space="preserve">tro, </w:t>
+      </w:r>
+      <w:r>
+        <w:rPr>
+          <w:sz w:val="24"/>
+          <w:szCs w:val="24"/>
+        </w:rPr>
+        <w:t>que se vaya a realizar la escritura (</w:t>
+      </w:r>
+      <w:proofErr w:type="spellStart"/>
+      <w:r>
+        <w:rPr>
+          <w:sz w:val="24"/>
+          <w:szCs w:val="24"/>
+        </w:rPr>
+        <w:t>RegWrite_MEM</w:t>
+      </w:r>
+      <w:proofErr w:type="spellEnd"/>
+      <w:r>
+        <w:rPr>
+          <w:sz w:val="24"/>
+          <w:szCs w:val="24"/>
+        </w:rPr>
+        <w:t xml:space="preserve"> = 1)</w:t>
+      </w:r>
+      <w:r>
+        <w:rPr>
+          <w:sz w:val="24"/>
+          <w:szCs w:val="24"/>
+        </w:rPr>
+        <w:t xml:space="preserve"> </w:t>
+      </w:r>
+      <w:r>
+        <w:rPr>
+          <w:sz w:val="24"/>
+          <w:szCs w:val="24"/>
+        </w:rPr>
+        <w:t>y que la instrucción que se encuentra en D no sea un LW.</w:t>
+      </w:r>
+    </w:p>
+    <w:p>
+      <w:pPr>
+        <w:pStyle w:val="Prrafodelista"/>
+        <w:numPr>
+          <w:ilvl w:val="1"/>
+          <w:numId w:val="2"/>
+        </w:numPr>
+        <w:rPr>
+          <w:sz w:val="24"/>
+          <w:szCs w:val="24"/>
+        </w:rPr>
+      </w:pPr>
+      <w:r>
+        <w:rPr>
+          <w:sz w:val="24"/>
+          <w:szCs w:val="24"/>
+        </w:rPr>
+        <w:t xml:space="preserve">Que en la etapa EX el registro que haya en el puerto de escritura que se ha añadido para la instrucciones </w:t>
+      </w:r>
+      <w:proofErr w:type="spellStart"/>
+      <w:r>
+        <w:rPr>
+          <w:sz w:val="24"/>
+          <w:szCs w:val="24"/>
+        </w:rPr>
+        <w:t>preincremento</w:t>
+      </w:r>
+      <w:proofErr w:type="spellEnd"/>
+      <w:r>
+        <w:rPr>
+          <w:sz w:val="24"/>
+          <w:szCs w:val="24"/>
+        </w:rPr>
+        <w:t xml:space="preserve"> (RS_EX) coincida con el nuestro y se vaya a realizar la escritura (</w:t>
+      </w:r>
+      <w:proofErr w:type="spellStart"/>
+      <w:r>
+        <w:rPr>
+          <w:sz w:val="24"/>
+          <w:szCs w:val="24"/>
+        </w:rPr>
+        <w:t>Update_Rs_EX</w:t>
+      </w:r>
+      <w:proofErr w:type="spellEnd"/>
+      <w:r>
+        <w:rPr>
+          <w:sz w:val="24"/>
+          <w:szCs w:val="24"/>
+        </w:rPr>
+        <w:t xml:space="preserve"> = 1)</w:t>
+      </w:r>
+      <w:r>
+        <w:rPr>
+          <w:sz w:val="24"/>
+          <w:szCs w:val="24"/>
+        </w:rPr>
+        <w:t xml:space="preserve"> </w:t>
+      </w:r>
+      <w:r>
+        <w:rPr>
+          <w:sz w:val="24"/>
+          <w:szCs w:val="24"/>
+        </w:rPr>
+        <w:t>y que la instrucción que se encuentra en D no sea un LW</w:t>
+      </w:r>
+      <w:r>
+        <w:rPr>
+          <w:sz w:val="24"/>
+          <w:szCs w:val="24"/>
+        </w:rPr>
+        <w:t>.</w:t>
+      </w:r>
+    </w:p>
+    <w:p>
+      <w:pPr>
+        <w:rPr>
+          <w:sz w:val="24"/>
+          <w:szCs w:val="24"/>
+        </w:rPr>
+      </w:pPr>
+      <w:r>
+        <w:rPr>
+          <w:sz w:val="24"/>
+          <w:szCs w:val="24"/>
+        </w:rPr>
+        <w:t xml:space="preserve">Éstos riesgos se deben considerar para todas las instrucciones excepto para una NOP, una NOP no hace nada, aunque tenga </w:t>
+      </w:r>
+      <w:proofErr w:type="spellStart"/>
+      <w:r>
+        <w:rPr>
+          <w:sz w:val="24"/>
+          <w:szCs w:val="24"/>
+        </w:rPr>
+        <w:t>operandos</w:t>
+      </w:r>
+      <w:proofErr w:type="spellEnd"/>
+      <w:r>
+        <w:rPr>
+          <w:sz w:val="24"/>
+          <w:szCs w:val="24"/>
+        </w:rPr>
+        <w:t>, por lo</w:t>
+      </w:r>
+      <w:r>
+        <w:rPr>
+          <w:sz w:val="24"/>
+          <w:szCs w:val="24"/>
+        </w:rPr>
+        <w:t xml:space="preserve"> tanto no debemos hacer parada. </w:t>
+      </w:r>
+      <w:r>
+        <w:rPr>
+          <w:sz w:val="24"/>
+          <w:szCs w:val="24"/>
+        </w:rPr>
+        <w:t>En cuanto a</w:t>
+      </w:r>
+      <w:r>
+        <w:rPr>
+          <w:sz w:val="24"/>
+          <w:szCs w:val="24"/>
+        </w:rPr>
+        <w:t>l comentario que se ha realizado respecto a</w:t>
+      </w:r>
+      <w:r>
+        <w:rPr>
+          <w:sz w:val="24"/>
+          <w:szCs w:val="24"/>
+        </w:rPr>
+        <w:t xml:space="preserve"> que la ins</w:t>
+      </w:r>
+      <w:r>
+        <w:rPr>
+          <w:sz w:val="24"/>
+          <w:szCs w:val="24"/>
+        </w:rPr>
+        <w:t>trucción no sea un LW en los riesgos de RT</w:t>
+      </w:r>
+      <w:r>
+        <w:rPr>
+          <w:sz w:val="24"/>
+          <w:szCs w:val="24"/>
+        </w:rPr>
+        <w:t>, esto se debe a que en un LW en RT se carga el dato, no se lee de él, por lo tanto no tenemos que parar.</w:t>
+      </w:r>
+    </w:p>
+    <w:p>
+      <w:pPr>
+        <w:rPr>
+          <w:sz w:val="24"/>
+          <w:szCs w:val="24"/>
+        </w:rPr>
+      </w:pPr>
+    </w:p>
+    <w:p>
+      <w:pPr>
+        <w:pStyle w:val="Ttulo2"/>
+        <w:rPr>
+          <w:sz w:val="32"/>
+          <w:szCs w:val="32"/>
+        </w:rPr>
+      </w:pPr>
+      <w:r>
+        <w:rPr>
+          <w:sz w:val="32"/>
+          <w:szCs w:val="32"/>
+        </w:rPr>
+        <w:t>Gestión de riesgos de control</w:t>
+      </w:r>
+    </w:p>
+    <w:p/>
+    <w:p>
+      <w:bookmarkStart w:id="6" w:name="_GoBack"/>
+      <w:bookmarkEnd w:id="6"/>
+    </w:p>
+    <w:p>
+      <w:pPr>
+        <w:rPr>
+          <w:sz w:val="24"/>
+          <w:szCs w:val="24"/>
+        </w:rPr>
+      </w:pPr>
+    </w:p>
+    <w:p>
+      <w:pPr>
+        <w:rPr>
+          <w:sz w:val="24"/>
+          <w:szCs w:val="24"/>
+        </w:rPr>
+      </w:pPr>
+    </w:p>
+    <w:p>
+      <w:pPr>
+        <w:rPr>
+          <w:sz w:val="24"/>
+          <w:szCs w:val="24"/>
+        </w:rPr>
+      </w:pPr>
+    </w:p>
+    <w:p>
+      <w:pPr>
+        <w:rPr>
+          <w:sz w:val="24"/>
+          <w:szCs w:val="24"/>
+        </w:rPr>
+      </w:pPr>
     </w:p>
     <w:sectPr>
       <w:pgSz w:w="11906" w:h="16838"/>
@@ -249,6 +1981,243 @@
     </w:sectPr>
   </w:body>
 </w:document>
+</file>
+
+<file path=word/numbering.xml><?xml version="1.0" encoding="utf-8"?>
+<w:numbering xmlns:wpc="http://schemas.microsoft.com/office/word/2010/wordprocessingCanvas" xmlns:mc="http://schemas.openxmlformats.org/markup-compatibility/2006" xmlns:o="urn:schemas-microsoft-com:office:office" xmlns:r="http://schemas.openxmlformats.org/officeDocument/2006/relationships" xmlns:m="http://schemas.openxmlformats.org/officeDocument/2006/math" xmlns:v="urn:schemas-microsoft-com:vml" xmlns:wp14="http://schemas.microsoft.com/office/word/2010/wordprocessingDrawing" xmlns:wp="http://schemas.openxmlformats.org/drawingml/2006/wordprocessingDrawing" xmlns:w10="urn:schemas-microsoft-com:office:word" xmlns:w="http://schemas.openxmlformats.org/wordprocessingml/2006/main" xmlns:w14="http://schemas.microsoft.com/office/word/2010/wordml" xmlns:wpg="http://schemas.microsoft.com/office/word/2010/wordprocessingGroup" xmlns:wpi="http://schemas.microsoft.com/office/word/2010/wordprocessingInk" xmlns:wne="http://schemas.microsoft.com/office/word/2006/wordml" xmlns:wps="http://schemas.microsoft.com/office/word/2010/wordprocessingShape" mc:Ignorable="w14 wp14">
+  <w:abstractNum w:abstractNumId="0">
+    <w:nsid w:val="26292570"/>
+    <w:multiLevelType w:val="hybridMultilevel"/>
+    <w:tmpl w:val="F4064A5E"/>
+    <w:lvl w:ilvl="0" w:tplc="0C0A0001">
+      <w:start w:val="1"/>
+      <w:numFmt w:val="bullet"/>
+      <w:lvlText w:val=""/>
+      <w:lvlJc w:val="left"/>
+      <w:pPr>
+        <w:ind w:left="720" w:hanging="360"/>
+      </w:pPr>
+      <w:rPr>
+        <w:rFonts w:ascii="Symbol" w:hAnsi="Symbol" w:hint="default"/>
+      </w:rPr>
+    </w:lvl>
+    <w:lvl w:ilvl="1" w:tplc="0C0A0003" w:tentative="1">
+      <w:start w:val="1"/>
+      <w:numFmt w:val="bullet"/>
+      <w:lvlText w:val="o"/>
+      <w:lvlJc w:val="left"/>
+      <w:pPr>
+        <w:ind w:left="1440" w:hanging="360"/>
+      </w:pPr>
+      <w:rPr>
+        <w:rFonts w:ascii="Courier New" w:hAnsi="Courier New" w:cs="Courier New" w:hint="default"/>
+      </w:rPr>
+    </w:lvl>
+    <w:lvl w:ilvl="2" w:tplc="0C0A0005" w:tentative="1">
+      <w:start w:val="1"/>
+      <w:numFmt w:val="bullet"/>
+      <w:lvlText w:val=""/>
+      <w:lvlJc w:val="left"/>
+      <w:pPr>
+        <w:ind w:left="2160" w:hanging="360"/>
+      </w:pPr>
+      <w:rPr>
+        <w:rFonts w:ascii="Wingdings" w:hAnsi="Wingdings" w:hint="default"/>
+      </w:rPr>
+    </w:lvl>
+    <w:lvl w:ilvl="3" w:tplc="0C0A0001" w:tentative="1">
+      <w:start w:val="1"/>
+      <w:numFmt w:val="bullet"/>
+      <w:lvlText w:val=""/>
+      <w:lvlJc w:val="left"/>
+      <w:pPr>
+        <w:ind w:left="2880" w:hanging="360"/>
+      </w:pPr>
+      <w:rPr>
+        <w:rFonts w:ascii="Symbol" w:hAnsi="Symbol" w:hint="default"/>
+      </w:rPr>
+    </w:lvl>
+    <w:lvl w:ilvl="4" w:tplc="0C0A0003" w:tentative="1">
+      <w:start w:val="1"/>
+      <w:numFmt w:val="bullet"/>
+      <w:lvlText w:val="o"/>
+      <w:lvlJc w:val="left"/>
+      <w:pPr>
+        <w:ind w:left="3600" w:hanging="360"/>
+      </w:pPr>
+      <w:rPr>
+        <w:rFonts w:ascii="Courier New" w:hAnsi="Courier New" w:cs="Courier New" w:hint="default"/>
+      </w:rPr>
+    </w:lvl>
+    <w:lvl w:ilvl="5" w:tplc="0C0A0005" w:tentative="1">
+      <w:start w:val="1"/>
+      <w:numFmt w:val="bullet"/>
+      <w:lvlText w:val=""/>
+      <w:lvlJc w:val="left"/>
+      <w:pPr>
+        <w:ind w:left="4320" w:hanging="360"/>
+      </w:pPr>
+      <w:rPr>
+        <w:rFonts w:ascii="Wingdings" w:hAnsi="Wingdings" w:hint="default"/>
+      </w:rPr>
+    </w:lvl>
+    <w:lvl w:ilvl="6" w:tplc="0C0A0001" w:tentative="1">
+      <w:start w:val="1"/>
+      <w:numFmt w:val="bullet"/>
+      <w:lvlText w:val=""/>
+      <w:lvlJc w:val="left"/>
+      <w:pPr>
+        <w:ind w:left="5040" w:hanging="360"/>
+      </w:pPr>
+      <w:rPr>
+        <w:rFonts w:ascii="Symbol" w:hAnsi="Symbol" w:hint="default"/>
+      </w:rPr>
+    </w:lvl>
+    <w:lvl w:ilvl="7" w:tplc="0C0A0003" w:tentative="1">
+      <w:start w:val="1"/>
+      <w:numFmt w:val="bullet"/>
+      <w:lvlText w:val="o"/>
+      <w:lvlJc w:val="left"/>
+      <w:pPr>
+        <w:ind w:left="5760" w:hanging="360"/>
+      </w:pPr>
+      <w:rPr>
+        <w:rFonts w:ascii="Courier New" w:hAnsi="Courier New" w:cs="Courier New" w:hint="default"/>
+      </w:rPr>
+    </w:lvl>
+    <w:lvl w:ilvl="8" w:tplc="0C0A0005" w:tentative="1">
+      <w:start w:val="1"/>
+      <w:numFmt w:val="bullet"/>
+      <w:lvlText w:val=""/>
+      <w:lvlJc w:val="left"/>
+      <w:pPr>
+        <w:ind w:left="6480" w:hanging="360"/>
+      </w:pPr>
+      <w:rPr>
+        <w:rFonts w:ascii="Wingdings" w:hAnsi="Wingdings" w:hint="default"/>
+      </w:rPr>
+    </w:lvl>
+  </w:abstractNum>
+  <w:abstractNum w:abstractNumId="1">
+    <w:nsid w:val="58D8232F"/>
+    <w:multiLevelType w:val="hybridMultilevel"/>
+    <w:tmpl w:val="17766CF6"/>
+    <w:lvl w:ilvl="0" w:tplc="0C0A0001">
+      <w:start w:val="1"/>
+      <w:numFmt w:val="bullet"/>
+      <w:lvlText w:val=""/>
+      <w:lvlJc w:val="left"/>
+      <w:pPr>
+        <w:ind w:left="720" w:hanging="360"/>
+      </w:pPr>
+      <w:rPr>
+        <w:rFonts w:ascii="Symbol" w:hAnsi="Symbol" w:hint="default"/>
+      </w:rPr>
+    </w:lvl>
+    <w:lvl w:ilvl="1" w:tplc="0C0A0003">
+      <w:start w:val="1"/>
+      <w:numFmt w:val="bullet"/>
+      <w:lvlText w:val="o"/>
+      <w:lvlJc w:val="left"/>
+      <w:pPr>
+        <w:ind w:left="1440" w:hanging="360"/>
+      </w:pPr>
+      <w:rPr>
+        <w:rFonts w:ascii="Courier New" w:hAnsi="Courier New" w:cs="Courier New" w:hint="default"/>
+      </w:rPr>
+    </w:lvl>
+    <w:lvl w:ilvl="2" w:tplc="0C0A0005" w:tentative="1">
+      <w:start w:val="1"/>
+      <w:numFmt w:val="bullet"/>
+      <w:lvlText w:val=""/>
+      <w:lvlJc w:val="left"/>
+      <w:pPr>
+        <w:ind w:left="2160" w:hanging="360"/>
+      </w:pPr>
+      <w:rPr>
+        <w:rFonts w:ascii="Wingdings" w:hAnsi="Wingdings" w:hint="default"/>
+      </w:rPr>
+    </w:lvl>
+    <w:lvl w:ilvl="3" w:tplc="0C0A0001" w:tentative="1">
+      <w:start w:val="1"/>
+      <w:numFmt w:val="bullet"/>
+      <w:lvlText w:val=""/>
+      <w:lvlJc w:val="left"/>
+      <w:pPr>
+        <w:ind w:left="2880" w:hanging="360"/>
+      </w:pPr>
+      <w:rPr>
+        <w:rFonts w:ascii="Symbol" w:hAnsi="Symbol" w:hint="default"/>
+      </w:rPr>
+    </w:lvl>
+    <w:lvl w:ilvl="4" w:tplc="0C0A0003" w:tentative="1">
+      <w:start w:val="1"/>
+      <w:numFmt w:val="bullet"/>
+      <w:lvlText w:val="o"/>
+      <w:lvlJc w:val="left"/>
+      <w:pPr>
+        <w:ind w:left="3600" w:hanging="360"/>
+      </w:pPr>
+      <w:rPr>
+        <w:rFonts w:ascii="Courier New" w:hAnsi="Courier New" w:cs="Courier New" w:hint="default"/>
+      </w:rPr>
+    </w:lvl>
+    <w:lvl w:ilvl="5" w:tplc="0C0A0005" w:tentative="1">
+      <w:start w:val="1"/>
+      <w:numFmt w:val="bullet"/>
+      <w:lvlText w:val=""/>
+      <w:lvlJc w:val="left"/>
+      <w:pPr>
+        <w:ind w:left="4320" w:hanging="360"/>
+      </w:pPr>
+      <w:rPr>
+        <w:rFonts w:ascii="Wingdings" w:hAnsi="Wingdings" w:hint="default"/>
+      </w:rPr>
+    </w:lvl>
+    <w:lvl w:ilvl="6" w:tplc="0C0A0001" w:tentative="1">
+      <w:start w:val="1"/>
+      <w:numFmt w:val="bullet"/>
+      <w:lvlText w:val=""/>
+      <w:lvlJc w:val="left"/>
+      <w:pPr>
+        <w:ind w:left="5040" w:hanging="360"/>
+      </w:pPr>
+      <w:rPr>
+        <w:rFonts w:ascii="Symbol" w:hAnsi="Symbol" w:hint="default"/>
+      </w:rPr>
+    </w:lvl>
+    <w:lvl w:ilvl="7" w:tplc="0C0A0003" w:tentative="1">
+      <w:start w:val="1"/>
+      <w:numFmt w:val="bullet"/>
+      <w:lvlText w:val="o"/>
+      <w:lvlJc w:val="left"/>
+      <w:pPr>
+        <w:ind w:left="5760" w:hanging="360"/>
+      </w:pPr>
+      <w:rPr>
+        <w:rFonts w:ascii="Courier New" w:hAnsi="Courier New" w:cs="Courier New" w:hint="default"/>
+      </w:rPr>
+    </w:lvl>
+    <w:lvl w:ilvl="8" w:tplc="0C0A0005" w:tentative="1">
+      <w:start w:val="1"/>
+      <w:numFmt w:val="bullet"/>
+      <w:lvlText w:val=""/>
+      <w:lvlJc w:val="left"/>
+      <w:pPr>
+        <w:ind w:left="6480" w:hanging="360"/>
+      </w:pPr>
+      <w:rPr>
+        <w:rFonts w:ascii="Wingdings" w:hAnsi="Wingdings" w:hint="default"/>
+      </w:rPr>
+    </w:lvl>
+  </w:abstractNum>
+  <w:num w:numId="1">
+    <w:abstractNumId w:val="0"/>
+  </w:num>
+  <w:num w:numId="2">
+    <w:abstractNumId w:val="1"/>
+  </w:num>
+</w:numbering>
 </file>
 
 <file path=word/styles.xml><?xml version="1.0" encoding="utf-8"?>
@@ -434,6 +2403,30 @@
       <w:szCs w:val="28"/>
     </w:rPr>
   </w:style>
+  <w:style w:type="paragraph" w:styleId="Ttulo2">
+    <w:name w:val="heading 2"/>
+    <w:basedOn w:val="Normal"/>
+    <w:next w:val="Normal"/>
+    <w:link w:val="Ttulo2Car"/>
+    <w:uiPriority w:val="9"/>
+    <w:unhideWhenUsed/>
+    <w:qFormat/>
+    <w:rsid w:val="00E808C6"/>
+    <w:pPr>
+      <w:keepNext/>
+      <w:keepLines/>
+      <w:spacing w:before="200" w:after="0"/>
+      <w:outlineLvl w:val="1"/>
+    </w:pPr>
+    <w:rPr>
+      <w:rFonts w:asciiTheme="majorHAnsi" w:eastAsiaTheme="majorEastAsia" w:hAnsiTheme="majorHAnsi" w:cstheme="majorBidi"/>
+      <w:b/>
+      <w:bCs/>
+      <w:color w:val="4F81BD" w:themeColor="accent1"/>
+      <w:sz w:val="26"/>
+      <w:szCs w:val="26"/>
+    </w:rPr>
+  </w:style>
   <w:style w:type="character" w:default="1" w:styleId="Fuentedeprrafopredeter">
     <w:name w:val="Default Paragraph Font"/>
     <w:uiPriority w:val="1"/>
@@ -552,6 +2545,123 @@
       <w:rFonts w:ascii="Tahoma" w:hAnsi="Tahoma" w:cs="Tahoma"/>
       <w:sz w:val="16"/>
       <w:szCs w:val="16"/>
+    </w:rPr>
+  </w:style>
+  <w:style w:type="character" w:customStyle="1" w:styleId="Ttulo2Car">
+    <w:name w:val="Título 2 Car"/>
+    <w:basedOn w:val="Fuentedeprrafopredeter"/>
+    <w:link w:val="Ttulo2"/>
+    <w:uiPriority w:val="9"/>
+    <w:rsid w:val="00E808C6"/>
+    <w:rPr>
+      <w:rFonts w:asciiTheme="majorHAnsi" w:eastAsiaTheme="majorEastAsia" w:hAnsiTheme="majorHAnsi" w:cstheme="majorBidi"/>
+      <w:b/>
+      <w:bCs/>
+      <w:color w:val="4F81BD" w:themeColor="accent1"/>
+      <w:sz w:val="26"/>
+      <w:szCs w:val="26"/>
+    </w:rPr>
+  </w:style>
+  <w:style w:type="paragraph" w:styleId="Subttulo">
+    <w:name w:val="Subtitle"/>
+    <w:basedOn w:val="Normal"/>
+    <w:next w:val="Normal"/>
+    <w:link w:val="SubttuloCar"/>
+    <w:uiPriority w:val="11"/>
+    <w:qFormat/>
+    <w:rsid w:val="008C68AC"/>
+    <w:pPr>
+      <w:numPr>
+        <w:ilvl w:val="1"/>
+      </w:numPr>
+    </w:pPr>
+    <w:rPr>
+      <w:rFonts w:asciiTheme="majorHAnsi" w:eastAsiaTheme="majorEastAsia" w:hAnsiTheme="majorHAnsi" w:cstheme="majorBidi"/>
+      <w:i/>
+      <w:iCs/>
+      <w:color w:val="4F81BD" w:themeColor="accent1"/>
+      <w:spacing w:val="15"/>
+      <w:sz w:val="24"/>
+      <w:szCs w:val="24"/>
+    </w:rPr>
+  </w:style>
+  <w:style w:type="character" w:customStyle="1" w:styleId="SubttuloCar">
+    <w:name w:val="Subtítulo Car"/>
+    <w:basedOn w:val="Fuentedeprrafopredeter"/>
+    <w:link w:val="Subttulo"/>
+    <w:uiPriority w:val="11"/>
+    <w:rsid w:val="008C68AC"/>
+    <w:rPr>
+      <w:rFonts w:asciiTheme="majorHAnsi" w:eastAsiaTheme="majorEastAsia" w:hAnsiTheme="majorHAnsi" w:cstheme="majorBidi"/>
+      <w:i/>
+      <w:iCs/>
+      <w:color w:val="4F81BD" w:themeColor="accent1"/>
+      <w:spacing w:val="15"/>
+      <w:sz w:val="24"/>
+      <w:szCs w:val="24"/>
+    </w:rPr>
+  </w:style>
+  <w:style w:type="paragraph" w:styleId="Prrafodelista">
+    <w:name w:val="List Paragraph"/>
+    <w:basedOn w:val="Normal"/>
+    <w:uiPriority w:val="34"/>
+    <w:qFormat/>
+    <w:rsid w:val="00924A5E"/>
+    <w:pPr>
+      <w:ind w:left="720"/>
+      <w:contextualSpacing/>
+    </w:pPr>
+  </w:style>
+  <w:style w:type="paragraph" w:styleId="TtulodeTDC">
+    <w:name w:val="TOC Heading"/>
+    <w:basedOn w:val="Ttulo1"/>
+    <w:next w:val="Normal"/>
+    <w:uiPriority w:val="39"/>
+    <w:semiHidden/>
+    <w:unhideWhenUsed/>
+    <w:qFormat/>
+    <w:rsid w:val="001052DE"/>
+    <w:pPr>
+      <w:outlineLvl w:val="9"/>
+    </w:pPr>
+    <w:rPr>
+      <w:lang w:eastAsia="es-ES"/>
+    </w:rPr>
+  </w:style>
+  <w:style w:type="paragraph" w:styleId="TDC1">
+    <w:name w:val="toc 1"/>
+    <w:basedOn w:val="Normal"/>
+    <w:next w:val="Normal"/>
+    <w:autoRedefine/>
+    <w:uiPriority w:val="39"/>
+    <w:unhideWhenUsed/>
+    <w:rsid w:val="001052DE"/>
+    <w:pPr>
+      <w:spacing w:after="100"/>
+    </w:pPr>
+  </w:style>
+  <w:style w:type="paragraph" w:styleId="TDC2">
+    <w:name w:val="toc 2"/>
+    <w:basedOn w:val="Normal"/>
+    <w:next w:val="Normal"/>
+    <w:autoRedefine/>
+    <w:uiPriority w:val="39"/>
+    <w:unhideWhenUsed/>
+    <w:rsid w:val="001052DE"/>
+    <w:pPr>
+      <w:spacing w:after="100"/>
+      <w:ind w:left="220"/>
+    </w:pPr>
+  </w:style>
+  <w:style w:type="character" w:styleId="Hipervnculo">
+    <w:name w:val="Hyperlink"/>
+    <w:basedOn w:val="Fuentedeprrafopredeter"/>
+    <w:uiPriority w:val="99"/>
+    <w:unhideWhenUsed/>
+    <w:rsid w:val="001052DE"/>
+    <w:rPr>
+      <w:color w:val="0000FF" w:themeColor="hyperlink"/>
+      <w:u w:val="single"/>
     </w:rPr>
   </w:style>
 </w:styles>
@@ -740,6 +2850,30 @@
       <w:szCs w:val="28"/>
     </w:rPr>
   </w:style>
+  <w:style w:type="paragraph" w:styleId="Ttulo2">
+    <w:name w:val="heading 2"/>
+    <w:basedOn w:val="Normal"/>
+    <w:next w:val="Normal"/>
+    <w:link w:val="Ttulo2Car"/>
+    <w:uiPriority w:val="9"/>
+    <w:unhideWhenUsed/>
+    <w:qFormat/>
+    <w:rsid w:val="00E808C6"/>
+    <w:pPr>
+      <w:keepNext/>
+      <w:keepLines/>
+      <w:spacing w:before="200" w:after="0"/>
+      <w:outlineLvl w:val="1"/>
+    </w:pPr>
+    <w:rPr>
+      <w:rFonts w:asciiTheme="majorHAnsi" w:eastAsiaTheme="majorEastAsia" w:hAnsiTheme="majorHAnsi" w:cstheme="majorBidi"/>
+      <w:b/>
+      <w:bCs/>
+      <w:color w:val="4F81BD" w:themeColor="accent1"/>
+      <w:sz w:val="26"/>
+      <w:szCs w:val="26"/>
+    </w:rPr>
+  </w:style>
   <w:style w:type="character" w:default="1" w:styleId="Fuentedeprrafopredeter">
     <w:name w:val="Default Paragraph Font"/>
     <w:uiPriority w:val="1"/>
@@ -858,6 +2992,123 @@
       <w:rFonts w:ascii="Tahoma" w:hAnsi="Tahoma" w:cs="Tahoma"/>
       <w:sz w:val="16"/>
       <w:szCs w:val="16"/>
+    </w:rPr>
+  </w:style>
+  <w:style w:type="character" w:customStyle="1" w:styleId="Ttulo2Car">
+    <w:name w:val="Título 2 Car"/>
+    <w:basedOn w:val="Fuentedeprrafopredeter"/>
+    <w:link w:val="Ttulo2"/>
+    <w:uiPriority w:val="9"/>
+    <w:rsid w:val="00E808C6"/>
+    <w:rPr>
+      <w:rFonts w:asciiTheme="majorHAnsi" w:eastAsiaTheme="majorEastAsia" w:hAnsiTheme="majorHAnsi" w:cstheme="majorBidi"/>
+      <w:b/>
+      <w:bCs/>
+      <w:color w:val="4F81BD" w:themeColor="accent1"/>
+      <w:sz w:val="26"/>
+      <w:szCs w:val="26"/>
+    </w:rPr>
+  </w:style>
+  <w:style w:type="paragraph" w:styleId="Subttulo">
+    <w:name w:val="Subtitle"/>
+    <w:basedOn w:val="Normal"/>
+    <w:next w:val="Normal"/>
+    <w:link w:val="SubttuloCar"/>
+    <w:uiPriority w:val="11"/>
+    <w:qFormat/>
+    <w:rsid w:val="008C68AC"/>
+    <w:pPr>
+      <w:numPr>
+        <w:ilvl w:val="1"/>
+      </w:numPr>
+    </w:pPr>
+    <w:rPr>
+      <w:rFonts w:asciiTheme="majorHAnsi" w:eastAsiaTheme="majorEastAsia" w:hAnsiTheme="majorHAnsi" w:cstheme="majorBidi"/>
+      <w:i/>
+      <w:iCs/>
+      <w:color w:val="4F81BD" w:themeColor="accent1"/>
+      <w:spacing w:val="15"/>
+      <w:sz w:val="24"/>
+      <w:szCs w:val="24"/>
+    </w:rPr>
+  </w:style>
+  <w:style w:type="character" w:customStyle="1" w:styleId="SubttuloCar">
+    <w:name w:val="Subtítulo Car"/>
+    <w:basedOn w:val="Fuentedeprrafopredeter"/>
+    <w:link w:val="Subttulo"/>
+    <w:uiPriority w:val="11"/>
+    <w:rsid w:val="008C68AC"/>
+    <w:rPr>
+      <w:rFonts w:asciiTheme="majorHAnsi" w:eastAsiaTheme="majorEastAsia" w:hAnsiTheme="majorHAnsi" w:cstheme="majorBidi"/>
+      <w:i/>
+      <w:iCs/>
+      <w:color w:val="4F81BD" w:themeColor="accent1"/>
+      <w:spacing w:val="15"/>
+      <w:sz w:val="24"/>
+      <w:szCs w:val="24"/>
+    </w:rPr>
+  </w:style>
+  <w:style w:type="paragraph" w:styleId="Prrafodelista">
+    <w:name w:val="List Paragraph"/>
+    <w:basedOn w:val="Normal"/>
+    <w:uiPriority w:val="34"/>
+    <w:qFormat/>
+    <w:rsid w:val="00924A5E"/>
+    <w:pPr>
+      <w:ind w:left="720"/>
+      <w:contextualSpacing/>
+    </w:pPr>
+  </w:style>
+  <w:style w:type="paragraph" w:styleId="TtulodeTDC">
+    <w:name w:val="TOC Heading"/>
+    <w:basedOn w:val="Ttulo1"/>
+    <w:next w:val="Normal"/>
+    <w:uiPriority w:val="39"/>
+    <w:semiHidden/>
+    <w:unhideWhenUsed/>
+    <w:qFormat/>
+    <w:rsid w:val="001052DE"/>
+    <w:pPr>
+      <w:outlineLvl w:val="9"/>
+    </w:pPr>
+    <w:rPr>
+      <w:lang w:eastAsia="es-ES"/>
+    </w:rPr>
+  </w:style>
+  <w:style w:type="paragraph" w:styleId="TDC1">
+    <w:name w:val="toc 1"/>
+    <w:basedOn w:val="Normal"/>
+    <w:next w:val="Normal"/>
+    <w:autoRedefine/>
+    <w:uiPriority w:val="39"/>
+    <w:unhideWhenUsed/>
+    <w:rsid w:val="001052DE"/>
+    <w:pPr>
+      <w:spacing w:after="100"/>
+    </w:pPr>
+  </w:style>
+  <w:style w:type="paragraph" w:styleId="TDC2">
+    <w:name w:val="toc 2"/>
+    <w:basedOn w:val="Normal"/>
+    <w:next w:val="Normal"/>
+    <w:autoRedefine/>
+    <w:uiPriority w:val="39"/>
+    <w:unhideWhenUsed/>
+    <w:rsid w:val="001052DE"/>
+    <w:pPr>
+      <w:spacing w:after="100"/>
+      <w:ind w:left="220"/>
+    </w:pPr>
+  </w:style>
+  <w:style w:type="character" w:styleId="Hipervnculo">
+    <w:name w:val="Hyperlink"/>
+    <w:basedOn w:val="Fuentedeprrafopredeter"/>
+    <w:uiPriority w:val="99"/>
+    <w:unhideWhenUsed/>
+    <w:rsid w:val="001052DE"/>
+    <w:rPr>
+      <w:color w:val="0000FF" w:themeColor="hyperlink"/>
+      <w:u w:val="single"/>
     </w:rPr>
   </w:style>
 </w:styles>
@@ -1146,4 +3397,16 @@
   <a:objectDefaults/>
   <a:extraClrSchemeLst/>
 </a:theme>
+</file>
+
+<file path=customXml/item1.xml><?xml version="1.0" encoding="utf-8"?>
+<b:Sources xmlns:b="http://schemas.openxmlformats.org/officeDocument/2006/bibliography" xmlns="http://schemas.openxmlformats.org/officeDocument/2006/bibliography" SelectedStyle="\APA.XSL" StyleName="APA"/>
+</file>
+
+<file path=customXml/itemProps1.xml><?xml version="1.0" encoding="utf-8"?>
+<ds:datastoreItem xmlns:ds="http://schemas.openxmlformats.org/officeDocument/2006/customXml" ds:itemID="{86E5ED38-6874-4080-BC6E-98C478D6991F}">
+  <ds:schemaRefs>
+    <ds:schemaRef ds:uri="http://schemas.openxmlformats.org/officeDocument/2006/bibliography"/>
+  </ds:schemaRefs>
+</ds:datastoreItem>
 </file>
</xml_diff>

<commit_message>
Añadido gestión riesgo con NOP, banco de pruebas modificado
</commit_message>
<xml_diff>
--- a/proyecto1/Memoria.docx
+++ b/proyecto1/Memoria.docx
@@ -230,21 +230,22 @@
     </w:p>
     <w:sdt>
       <w:sdtPr>
+        <w:rPr>
+          <w:rFonts w:asciiTheme="minorHAnsi" w:eastAsiaTheme="minorHAnsi" w:hAnsiTheme="minorHAnsi" w:cstheme="minorBidi"/>
+          <w:b w:val="0"/>
+          <w:bCs w:val="0"/>
+          <w:color w:val="auto"/>
+          <w:sz w:val="22"/>
+          <w:szCs w:val="22"/>
+          <w:lang w:eastAsia="en-US"/>
+        </w:rPr>
         <w:id w:val="-1112202594"/>
         <w:docPartObj>
           <w:docPartGallery w:val="Table of Contents"/>
           <w:docPartUnique/>
         </w:docPartObj>
       </w:sdtPr>
-      <w:sdtEndPr>
-        <w:rPr>
-          <w:rFonts w:asciiTheme="minorHAnsi" w:eastAsiaTheme="minorHAnsi" w:hAnsiTheme="minorHAnsi" w:cstheme="minorBidi"/>
-          <w:color w:val="auto"/>
-          <w:sz w:val="22"/>
-          <w:szCs w:val="22"/>
-          <w:lang w:eastAsia="en-US"/>
-        </w:rPr>
-      </w:sdtEndPr>
+      <w:sdtEndPr/>
       <w:sdtContent>
         <w:p>
           <w:pPr>
@@ -275,7 +276,7 @@
           <w:r>
             <w:fldChar w:fldCharType="separate"/>
           </w:r>
-          <w:hyperlink w:anchor="_Toc448398809" w:history="1">
+          <w:hyperlink w:anchor="_Toc448410829" w:history="1">
             <w:r>
               <w:rPr>
                 <w:rStyle w:val="Hipervnculo"/>
@@ -302,7 +303,7 @@
                 <w:noProof/>
                 <w:webHidden/>
               </w:rPr>
-              <w:instrText xml:space="preserve"> PAGEREF _Toc448398809 \h </w:instrText>
+              <w:instrText xml:space="preserve"> PAGEREF _Toc448410829 \h </w:instrText>
             </w:r>
             <w:r>
               <w:rPr>
@@ -345,7 +346,7 @@
               <w:lang w:eastAsia="es-ES"/>
             </w:rPr>
           </w:pPr>
-          <w:hyperlink w:anchor="_Toc448398810" w:history="1">
+          <w:hyperlink w:anchor="_Toc448410830" w:history="1">
             <w:r>
               <w:rPr>
                 <w:rStyle w:val="Hipervnculo"/>
@@ -372,7 +373,7 @@
                 <w:noProof/>
                 <w:webHidden/>
               </w:rPr>
-              <w:instrText xml:space="preserve"> PAGEREF _Toc448398810 \h </w:instrText>
+              <w:instrText xml:space="preserve"> PAGEREF _Toc448410830 \h </w:instrText>
             </w:r>
             <w:r>
               <w:rPr>
@@ -415,7 +416,7 @@
               <w:lang w:eastAsia="es-ES"/>
             </w:rPr>
           </w:pPr>
-          <w:hyperlink w:anchor="_Toc448398811" w:history="1">
+          <w:hyperlink w:anchor="_Toc448410831" w:history="1">
             <w:r>
               <w:rPr>
                 <w:rStyle w:val="Hipervnculo"/>
@@ -442,7 +443,7 @@
                 <w:noProof/>
                 <w:webHidden/>
               </w:rPr>
-              <w:instrText xml:space="preserve"> PAGEREF _Toc448398811 \h </w:instrText>
+              <w:instrText xml:space="preserve"> PAGEREF _Toc448410831 \h </w:instrText>
             </w:r>
             <w:r>
               <w:rPr>
@@ -485,7 +486,7 @@
               <w:lang w:eastAsia="es-ES"/>
             </w:rPr>
           </w:pPr>
-          <w:hyperlink w:anchor="_Toc448398812" w:history="1">
+          <w:hyperlink w:anchor="_Toc448410832" w:history="1">
             <w:r>
               <w:rPr>
                 <w:rStyle w:val="Hipervnculo"/>
@@ -512,7 +513,7 @@
                 <w:noProof/>
                 <w:webHidden/>
               </w:rPr>
-              <w:instrText xml:space="preserve"> PAGEREF _Toc448398812 \h </w:instrText>
+              <w:instrText xml:space="preserve"> PAGEREF _Toc448410832 \h </w:instrText>
             </w:r>
             <w:r>
               <w:rPr>
@@ -555,7 +556,7 @@
               <w:lang w:eastAsia="es-ES"/>
             </w:rPr>
           </w:pPr>
-          <w:hyperlink w:anchor="_Toc448398813" w:history="1">
+          <w:hyperlink w:anchor="_Toc448410833" w:history="1">
             <w:r>
               <w:rPr>
                 <w:rStyle w:val="Hipervnculo"/>
@@ -582,7 +583,7 @@
                 <w:noProof/>
                 <w:webHidden/>
               </w:rPr>
-              <w:instrText xml:space="preserve"> PAGEREF _Toc448398813 \h </w:instrText>
+              <w:instrText xml:space="preserve"> PAGEREF _Toc448410833 \h </w:instrText>
             </w:r>
             <w:r>
               <w:rPr>
@@ -625,7 +626,7 @@
               <w:lang w:eastAsia="es-ES"/>
             </w:rPr>
           </w:pPr>
-          <w:hyperlink w:anchor="_Toc448398814" w:history="1">
+          <w:hyperlink w:anchor="_Toc448410834" w:history="1">
             <w:r>
               <w:rPr>
                 <w:rStyle w:val="Hipervnculo"/>
@@ -652,7 +653,7 @@
                 <w:noProof/>
                 <w:webHidden/>
               </w:rPr>
-              <w:instrText xml:space="preserve"> PAGEREF _Toc448398814 \h </w:instrText>
+              <w:instrText xml:space="preserve"> PAGEREF _Toc448410834 \h </w:instrText>
             </w:r>
             <w:r>
               <w:rPr>
@@ -695,7 +696,7 @@
               <w:lang w:eastAsia="es-ES"/>
             </w:rPr>
           </w:pPr>
-          <w:hyperlink w:anchor="_Toc448398815" w:history="1">
+          <w:hyperlink w:anchor="_Toc448410835" w:history="1">
             <w:r>
               <w:rPr>
                 <w:rStyle w:val="Hipervnculo"/>
@@ -722,7 +723,7 @@
                 <w:noProof/>
                 <w:webHidden/>
               </w:rPr>
-              <w:instrText xml:space="preserve"> PAGEREF _Toc448398815 \h </w:instrText>
+              <w:instrText xml:space="preserve"> PAGEREF _Toc448410835 \h </w:instrText>
             </w:r>
             <w:r>
               <w:rPr>
@@ -743,6 +744,216 @@
                 <w:webHidden/>
               </w:rPr>
               <w:t>5</w:t>
+            </w:r>
+            <w:r>
+              <w:rPr>
+                <w:noProof/>
+                <w:webHidden/>
+              </w:rPr>
+              <w:fldChar w:fldCharType="end"/>
+            </w:r>
+          </w:hyperlink>
+        </w:p>
+        <w:p>
+          <w:pPr>
+            <w:pStyle w:val="TDC3"/>
+            <w:tabs>
+              <w:tab w:val="right" w:leader="dot" w:pos="8494"/>
+            </w:tabs>
+            <w:rPr>
+              <w:rFonts w:eastAsiaTheme="minorEastAsia"/>
+              <w:noProof/>
+              <w:lang w:eastAsia="es-ES"/>
+            </w:rPr>
+          </w:pPr>
+          <w:hyperlink w:anchor="_Toc448410836" w:history="1">
+            <w:r>
+              <w:rPr>
+                <w:rStyle w:val="Hipervnculo"/>
+                <w:noProof/>
+              </w:rPr>
+              <w:t>Implementación del predictor</w:t>
+            </w:r>
+            <w:r>
+              <w:rPr>
+                <w:noProof/>
+                <w:webHidden/>
+              </w:rPr>
+              <w:tab/>
+            </w:r>
+            <w:r>
+              <w:rPr>
+                <w:noProof/>
+                <w:webHidden/>
+              </w:rPr>
+              <w:fldChar w:fldCharType="begin"/>
+            </w:r>
+            <w:r>
+              <w:rPr>
+                <w:noProof/>
+                <w:webHidden/>
+              </w:rPr>
+              <w:instrText xml:space="preserve"> PAGEREF _Toc448410836 \h </w:instrText>
+            </w:r>
+            <w:r>
+              <w:rPr>
+                <w:noProof/>
+                <w:webHidden/>
+              </w:rPr>
+            </w:r>
+            <w:r>
+              <w:rPr>
+                <w:noProof/>
+                <w:webHidden/>
+              </w:rPr>
+              <w:fldChar w:fldCharType="separate"/>
+            </w:r>
+            <w:r>
+              <w:rPr>
+                <w:noProof/>
+                <w:webHidden/>
+              </w:rPr>
+              <w:t>5</w:t>
+            </w:r>
+            <w:r>
+              <w:rPr>
+                <w:noProof/>
+                <w:webHidden/>
+              </w:rPr>
+              <w:fldChar w:fldCharType="end"/>
+            </w:r>
+          </w:hyperlink>
+        </w:p>
+        <w:p>
+          <w:pPr>
+            <w:pStyle w:val="TDC3"/>
+            <w:tabs>
+              <w:tab w:val="right" w:leader="dot" w:pos="8494"/>
+            </w:tabs>
+            <w:rPr>
+              <w:rFonts w:eastAsiaTheme="minorEastAsia"/>
+              <w:noProof/>
+              <w:lang w:eastAsia="es-ES"/>
+            </w:rPr>
+          </w:pPr>
+          <w:hyperlink w:anchor="_Toc448410837" w:history="1">
+            <w:r>
+              <w:rPr>
+                <w:rStyle w:val="Hipervnculo"/>
+                <w:noProof/>
+              </w:rPr>
+              <w:t>Conexión del predictor y gestión de fallos</w:t>
+            </w:r>
+            <w:r>
+              <w:rPr>
+                <w:noProof/>
+                <w:webHidden/>
+              </w:rPr>
+              <w:tab/>
+            </w:r>
+            <w:r>
+              <w:rPr>
+                <w:noProof/>
+                <w:webHidden/>
+              </w:rPr>
+              <w:fldChar w:fldCharType="begin"/>
+            </w:r>
+            <w:r>
+              <w:rPr>
+                <w:noProof/>
+                <w:webHidden/>
+              </w:rPr>
+              <w:instrText xml:space="preserve"> PAGEREF _Toc448410837 \h </w:instrText>
+            </w:r>
+            <w:r>
+              <w:rPr>
+                <w:noProof/>
+                <w:webHidden/>
+              </w:rPr>
+            </w:r>
+            <w:r>
+              <w:rPr>
+                <w:noProof/>
+                <w:webHidden/>
+              </w:rPr>
+              <w:fldChar w:fldCharType="separate"/>
+            </w:r>
+            <w:r>
+              <w:rPr>
+                <w:noProof/>
+                <w:webHidden/>
+              </w:rPr>
+              <w:t>6</w:t>
+            </w:r>
+            <w:r>
+              <w:rPr>
+                <w:noProof/>
+                <w:webHidden/>
+              </w:rPr>
+              <w:fldChar w:fldCharType="end"/>
+            </w:r>
+          </w:hyperlink>
+        </w:p>
+        <w:p>
+          <w:pPr>
+            <w:pStyle w:val="TDC1"/>
+            <w:tabs>
+              <w:tab w:val="right" w:leader="dot" w:pos="8494"/>
+            </w:tabs>
+            <w:rPr>
+              <w:rFonts w:eastAsiaTheme="minorEastAsia"/>
+              <w:noProof/>
+              <w:lang w:eastAsia="es-ES"/>
+            </w:rPr>
+          </w:pPr>
+          <w:hyperlink w:anchor="_Toc448410838" w:history="1">
+            <w:r>
+              <w:rPr>
+                <w:rStyle w:val="Hipervnculo"/>
+                <w:noProof/>
+              </w:rPr>
+              <w:t>RESULTADOS</w:t>
+            </w:r>
+            <w:r>
+              <w:rPr>
+                <w:noProof/>
+                <w:webHidden/>
+              </w:rPr>
+              <w:tab/>
+            </w:r>
+            <w:r>
+              <w:rPr>
+                <w:noProof/>
+                <w:webHidden/>
+              </w:rPr>
+              <w:fldChar w:fldCharType="begin"/>
+            </w:r>
+            <w:r>
+              <w:rPr>
+                <w:noProof/>
+                <w:webHidden/>
+              </w:rPr>
+              <w:instrText xml:space="preserve"> PAGEREF _Toc448410838 \h </w:instrText>
+            </w:r>
+            <w:r>
+              <w:rPr>
+                <w:noProof/>
+                <w:webHidden/>
+              </w:rPr>
+            </w:r>
+            <w:r>
+              <w:rPr>
+                <w:noProof/>
+                <w:webHidden/>
+              </w:rPr>
+              <w:fldChar w:fldCharType="separate"/>
+            </w:r>
+            <w:r>
+              <w:rPr>
+                <w:noProof/>
+                <w:webHidden/>
+              </w:rPr>
+              <w:t>7</w:t>
             </w:r>
             <w:r>
               <w:rPr>
@@ -778,7 +989,7 @@
           <w:szCs w:val="56"/>
         </w:rPr>
       </w:pPr>
-      <w:bookmarkStart w:id="0" w:name="_Toc448398809"/>
+      <w:bookmarkStart w:id="0" w:name="_Toc448410829"/>
       <w:r>
         <w:rPr>
           <w:sz w:val="56"/>
@@ -1010,7 +1221,7 @@
           <w:szCs w:val="56"/>
         </w:rPr>
       </w:pPr>
-      <w:bookmarkStart w:id="1" w:name="_Toc448398810"/>
+      <w:bookmarkStart w:id="1" w:name="_Toc448410830"/>
       <w:r>
         <w:rPr>
           <w:sz w:val="56"/>
@@ -1115,7 +1326,7 @@
           <w:szCs w:val="56"/>
         </w:rPr>
       </w:pPr>
-      <w:bookmarkStart w:id="2" w:name="_Toc448398811"/>
+      <w:bookmarkStart w:id="2" w:name="_Toc448410831"/>
       <w:r>
         <w:rPr>
           <w:sz w:val="56"/>
@@ -1203,7 +1414,7 @@
           <w:szCs w:val="56"/>
         </w:rPr>
       </w:pPr>
-      <w:bookmarkStart w:id="3" w:name="_Toc448398812"/>
+      <w:bookmarkStart w:id="3" w:name="_Toc448410832"/>
       <w:r>
         <w:rPr>
           <w:sz w:val="56"/>
@@ -1223,7 +1434,7 @@
           <w:szCs w:val="32"/>
         </w:rPr>
       </w:pPr>
-      <w:bookmarkStart w:id="4" w:name="_Toc448398813"/>
+      <w:bookmarkStart w:id="4" w:name="_Toc448410833"/>
       <w:r>
         <w:rPr>
           <w:sz w:val="32"/>
@@ -1433,7 +1644,7 @@
           <w:szCs w:val="32"/>
         </w:rPr>
       </w:pPr>
-      <w:bookmarkStart w:id="5" w:name="_Toc448398814"/>
+      <w:bookmarkStart w:id="5" w:name="_Toc448410834"/>
       <w:r>
         <w:rPr>
           <w:sz w:val="32"/>
@@ -1574,21 +1785,7 @@
           <w:sz w:val="24"/>
           <w:szCs w:val="24"/>
         </w:rPr>
-        <w:t xml:space="preserve">Que en la etapa </w:t>
-      </w:r>
-      <w:r>
-        <w:rPr>
-          <w:sz w:val="24"/>
-          <w:szCs w:val="24"/>
-        </w:rPr>
-        <w:t>MEM</w:t>
-      </w:r>
-      <w:r>
-        <w:rPr>
-          <w:sz w:val="24"/>
-          <w:szCs w:val="24"/>
-        </w:rPr>
-        <w:t xml:space="preserve"> el registro que haya en el puerto de escritura del banco (RW</w:t>
+        <w:t>Que en la etapa MEM el registro que haya en el puerto de escritura del banco (RW</w:t>
       </w:r>
       <w:r>
         <w:rPr>
@@ -1826,14 +2023,7 @@
           <w:sz w:val="24"/>
           <w:szCs w:val="24"/>
         </w:rPr>
-        <w:t xml:space="preserve"> </w:t>
-      </w:r>
-      <w:r>
-        <w:rPr>
-          <w:sz w:val="24"/>
-          <w:szCs w:val="24"/>
-        </w:rPr>
-        <w:t>y que la instrucción que se encuentra en D no sea un LW.</w:t>
+        <w:t xml:space="preserve"> y que la instrucción que se encuentra en D no sea un LW.</w:t>
       </w:r>
     </w:p>
     <w:p>
@@ -1892,14 +2082,7 @@
           <w:sz w:val="24"/>
           <w:szCs w:val="24"/>
         </w:rPr>
-        <w:t xml:space="preserve"> </w:t>
-      </w:r>
-      <w:r>
-        <w:rPr>
-          <w:sz w:val="24"/>
-          <w:szCs w:val="24"/>
-        </w:rPr>
-        <w:t>y que la instrucción que se encuentra en D no sea un LW</w:t>
+        <w:t xml:space="preserve"> y que la instrucción que se encuentra en D no sea un LW</w:t>
       </w:r>
       <w:r>
         <w:rPr>
@@ -1998,7 +2181,7 @@
           <w:szCs w:val="32"/>
         </w:rPr>
       </w:pPr>
-      <w:bookmarkStart w:id="6" w:name="_Toc448398815"/>
+      <w:bookmarkStart w:id="6" w:name="_Toc448410835"/>
       <w:r>
         <w:rPr>
           <w:sz w:val="32"/>
@@ -2032,6 +2215,7 @@
           <w:szCs w:val="28"/>
         </w:rPr>
       </w:pPr>
+      <w:bookmarkStart w:id="7" w:name="_Toc448410836"/>
       <w:r>
         <w:rPr>
           <w:sz w:val="28"/>
@@ -2039,6 +2223,7 @@
         </w:rPr>
         <w:t>Implementación del predictor</w:t>
       </w:r>
+      <w:bookmarkEnd w:id="7"/>
     </w:p>
     <w:p/>
     <w:p>
@@ -2558,27 +2743,23 @@
     </w:p>
     <w:p>
       <w:pPr>
-        <w:rPr>
-          <w:rFonts w:asciiTheme="majorHAnsi" w:eastAsiaTheme="majorEastAsia" w:hAnsiTheme="majorHAnsi" w:cstheme="majorBidi"/>
-          <w:b/>
-          <w:bCs/>
-          <w:color w:val="4F81BD" w:themeColor="accent1"/>
+        <w:pStyle w:val="Ttulo3"/>
+        <w:rPr>
           <w:sz w:val="28"/>
           <w:szCs w:val="28"/>
         </w:rPr>
       </w:pPr>
-      <w:r>
-        <w:rPr>
-          <w:rFonts w:asciiTheme="majorHAnsi" w:eastAsiaTheme="majorEastAsia" w:hAnsiTheme="majorHAnsi" w:cstheme="majorBidi"/>
-          <w:b/>
-          <w:bCs/>
-          <w:color w:val="4F81BD" w:themeColor="accent1"/>
+      <w:bookmarkStart w:id="8" w:name="_Toc448410837"/>
+      <w:r>
+        <w:rPr>
           <w:sz w:val="28"/>
           <w:szCs w:val="28"/>
         </w:rPr>
         <w:t>Conexión del predictor y gestión de fallos</w:t>
       </w:r>
-    </w:p>
+      <w:bookmarkEnd w:id="8"/>
+    </w:p>
+    <w:p/>
     <w:p>
       <w:pPr>
         <w:rPr>
@@ -2660,116 +2841,28 @@
           <w:sz w:val="24"/>
           <w:szCs w:val="24"/>
         </w:rPr>
-        <w:t>En segundo lugar, se ha conectado el predictor al procesador. En las señales de entrada se ha</w:t>
-      </w:r>
-      <w:r>
-        <w:rPr>
-          <w:sz w:val="24"/>
-          <w:szCs w:val="24"/>
-        </w:rPr>
-        <w:t>n</w:t>
-      </w:r>
-      <w:r>
-        <w:rPr>
-          <w:sz w:val="24"/>
-          <w:szCs w:val="24"/>
-        </w:rPr>
-        <w:t xml:space="preserve"> conectado el </w:t>
-      </w:r>
-      <w:proofErr w:type="spellStart"/>
-      <w:r>
-        <w:rPr>
-          <w:sz w:val="24"/>
-          <w:szCs w:val="24"/>
-        </w:rPr>
-        <w:t>clk</w:t>
-      </w:r>
-      <w:proofErr w:type="spellEnd"/>
-      <w:r>
-        <w:rPr>
-          <w:sz w:val="24"/>
-          <w:szCs w:val="24"/>
-        </w:rPr>
-        <w:t xml:space="preserve"> a </w:t>
-      </w:r>
-      <w:proofErr w:type="spellStart"/>
-      <w:r>
-        <w:rPr>
-          <w:sz w:val="24"/>
-          <w:szCs w:val="24"/>
-        </w:rPr>
-        <w:t>clk</w:t>
-      </w:r>
-      <w:proofErr w:type="spellEnd"/>
-      <w:r>
-        <w:rPr>
-          <w:sz w:val="24"/>
-          <w:szCs w:val="24"/>
-        </w:rPr>
-        <w:t xml:space="preserve">, </w:t>
-      </w:r>
-      <w:proofErr w:type="spellStart"/>
-      <w:r>
-        <w:rPr>
-          <w:sz w:val="24"/>
-          <w:szCs w:val="24"/>
-        </w:rPr>
-        <w:t>reset</w:t>
-      </w:r>
-      <w:proofErr w:type="spellEnd"/>
-      <w:r>
-        <w:rPr>
-          <w:sz w:val="24"/>
-          <w:szCs w:val="24"/>
-        </w:rPr>
-        <w:t xml:space="preserve"> a </w:t>
-      </w:r>
-      <w:proofErr w:type="spellStart"/>
-      <w:r>
-        <w:rPr>
-          <w:sz w:val="24"/>
-          <w:szCs w:val="24"/>
-        </w:rPr>
-        <w:t>reset</w:t>
-      </w:r>
-      <w:proofErr w:type="spellEnd"/>
-      <w:r>
-        <w:rPr>
-          <w:sz w:val="24"/>
-          <w:szCs w:val="24"/>
-        </w:rPr>
-        <w:t xml:space="preserve">, </w:t>
-      </w:r>
-      <w:r>
-        <w:rPr>
-          <w:sz w:val="24"/>
-          <w:szCs w:val="24"/>
-        </w:rPr>
-        <w:t>PC+4 en F bits 9 a 2 a PC4, PC+4 en D bits de 9 a 2 a P</w:t>
-      </w:r>
-      <w:bookmarkStart w:id="7" w:name="_GoBack"/>
-      <w:bookmarkEnd w:id="7"/>
-      <w:r>
-        <w:rPr>
-          <w:sz w:val="24"/>
-          <w:szCs w:val="24"/>
-        </w:rPr>
-        <w:t>C4_ID y la dirección de salto calculada en ID</w:t>
-      </w:r>
-    </w:p>
-    <w:p>
-      <w:pPr>
-        <w:rPr>
-          <w:sz w:val="24"/>
-          <w:szCs w:val="24"/>
-        </w:rPr>
-      </w:pPr>
-      <w:r>
-        <w:rPr>
-          <w:sz w:val="24"/>
-          <w:szCs w:val="24"/>
-        </w:rPr>
-        <w:t>En segundo lugar,</w:t>
+        <w:t xml:space="preserve">En </w:t>
+      </w:r>
+      <w:r>
+        <w:rPr>
+          <w:sz w:val="24"/>
+          <w:szCs w:val="24"/>
+        </w:rPr>
+        <w:t>segundo</w:t>
+      </w:r>
+      <w:r>
+        <w:rPr>
+          <w:sz w:val="24"/>
+          <w:szCs w:val="24"/>
+        </w:rPr>
+        <w:t xml:space="preserve"> lugar</w:t>
+      </w:r>
+      <w:r>
+        <w:rPr>
+          <w:sz w:val="24"/>
+          <w:szCs w:val="24"/>
+        </w:rPr>
+        <w:t>,</w:t>
       </w:r>
       <w:r>
         <w:rPr>
@@ -2870,7 +2963,6 @@
     </w:p>
     <w:p>
       <w:r>
-        <w:lastRenderedPageBreak/>
         <w:br w:type="page"/>
       </w:r>
     </w:p>
@@ -2970,6 +3062,234 @@
           <w:szCs w:val="24"/>
         </w:rPr>
       </w:pPr>
+      <w:r>
+        <w:rPr>
+          <w:sz w:val="24"/>
+          <w:szCs w:val="24"/>
+        </w:rPr>
+        <w:t xml:space="preserve">En </w:t>
+      </w:r>
+      <w:r>
+        <w:rPr>
+          <w:sz w:val="24"/>
+          <w:szCs w:val="24"/>
+        </w:rPr>
+        <w:t>tercer</w:t>
+      </w:r>
+      <w:r>
+        <w:rPr>
+          <w:sz w:val="24"/>
+          <w:szCs w:val="24"/>
+        </w:rPr>
+        <w:t xml:space="preserve"> y último</w:t>
+      </w:r>
+      <w:r>
+        <w:rPr>
+          <w:sz w:val="24"/>
+          <w:szCs w:val="24"/>
+        </w:rPr>
+        <w:t xml:space="preserve"> lugar</w:t>
+      </w:r>
+      <w:r>
+        <w:rPr>
+          <w:sz w:val="24"/>
+          <w:szCs w:val="24"/>
+        </w:rPr>
+        <w:t xml:space="preserve">, se ha conectado el predictor al procesador. En las señales de entrada se han conectado el </w:t>
+      </w:r>
+      <w:proofErr w:type="spellStart"/>
+      <w:r>
+        <w:rPr>
+          <w:sz w:val="24"/>
+          <w:szCs w:val="24"/>
+        </w:rPr>
+        <w:t>clk</w:t>
+      </w:r>
+      <w:proofErr w:type="spellEnd"/>
+      <w:r>
+        <w:rPr>
+          <w:sz w:val="24"/>
+          <w:szCs w:val="24"/>
+        </w:rPr>
+        <w:t xml:space="preserve"> a </w:t>
+      </w:r>
+      <w:proofErr w:type="spellStart"/>
+      <w:r>
+        <w:rPr>
+          <w:sz w:val="24"/>
+          <w:szCs w:val="24"/>
+        </w:rPr>
+        <w:t>clk</w:t>
+      </w:r>
+      <w:proofErr w:type="spellEnd"/>
+      <w:r>
+        <w:rPr>
+          <w:sz w:val="24"/>
+          <w:szCs w:val="24"/>
+        </w:rPr>
+        <w:t xml:space="preserve">, </w:t>
+      </w:r>
+      <w:proofErr w:type="spellStart"/>
+      <w:r>
+        <w:rPr>
+          <w:sz w:val="24"/>
+          <w:szCs w:val="24"/>
+        </w:rPr>
+        <w:t>reset</w:t>
+      </w:r>
+      <w:proofErr w:type="spellEnd"/>
+      <w:r>
+        <w:rPr>
+          <w:sz w:val="24"/>
+          <w:szCs w:val="24"/>
+        </w:rPr>
+        <w:t xml:space="preserve"> a </w:t>
+      </w:r>
+      <w:proofErr w:type="spellStart"/>
+      <w:r>
+        <w:rPr>
+          <w:sz w:val="24"/>
+          <w:szCs w:val="24"/>
+        </w:rPr>
+        <w:t>reset</w:t>
+      </w:r>
+      <w:proofErr w:type="spellEnd"/>
+      <w:r>
+        <w:rPr>
+          <w:sz w:val="24"/>
+          <w:szCs w:val="24"/>
+        </w:rPr>
+        <w:t>, PC+4 en F bits 9 a 2 a PC4, PC+4 en</w:t>
+      </w:r>
+      <w:r>
+        <w:rPr>
+          <w:sz w:val="24"/>
+          <w:szCs w:val="24"/>
+        </w:rPr>
+        <w:t xml:space="preserve"> D bits de 9 a 2 a PC4_ID,</w:t>
+      </w:r>
+      <w:r>
+        <w:rPr>
+          <w:sz w:val="24"/>
+          <w:szCs w:val="24"/>
+        </w:rPr>
+        <w:t xml:space="preserve"> la dirección de salto calculada en ID a </w:t>
+      </w:r>
+      <w:proofErr w:type="spellStart"/>
+      <w:r>
+        <w:rPr>
+          <w:sz w:val="24"/>
+          <w:szCs w:val="24"/>
+        </w:rPr>
+        <w:t>branch_address_in</w:t>
+      </w:r>
+      <w:proofErr w:type="spellEnd"/>
+      <w:r>
+        <w:rPr>
+          <w:sz w:val="24"/>
+          <w:szCs w:val="24"/>
+        </w:rPr>
+        <w:t xml:space="preserve"> en el caso</w:t>
+      </w:r>
+      <w:r>
+        <w:rPr>
+          <w:sz w:val="24"/>
+          <w:szCs w:val="24"/>
+        </w:rPr>
+        <w:t xml:space="preserve"> de que se produjera el primer o el tercer error, en cualquier otro caso el PC4_ID, en </w:t>
+      </w:r>
+      <w:proofErr w:type="spellStart"/>
+      <w:r>
+        <w:rPr>
+          <w:sz w:val="24"/>
+          <w:szCs w:val="24"/>
+        </w:rPr>
+        <w:t>prediction_in</w:t>
+      </w:r>
+      <w:proofErr w:type="spellEnd"/>
+      <w:r>
+        <w:rPr>
+          <w:sz w:val="24"/>
+          <w:szCs w:val="24"/>
+        </w:rPr>
+        <w:t xml:space="preserve"> se ha conectado el bit de salto y en </w:t>
+      </w:r>
+      <w:proofErr w:type="spellStart"/>
+      <w:r>
+        <w:rPr>
+          <w:sz w:val="24"/>
+          <w:szCs w:val="24"/>
+        </w:rPr>
+        <w:t>update</w:t>
+      </w:r>
+      <w:proofErr w:type="spellEnd"/>
+      <w:r>
+        <w:rPr>
+          <w:sz w:val="24"/>
+          <w:szCs w:val="24"/>
+        </w:rPr>
+        <w:t xml:space="preserve"> una señal auxiliar que se pone a 1 si el bit de salto y </w:t>
+      </w:r>
+      <w:proofErr w:type="spellStart"/>
+      <w:r>
+        <w:rPr>
+          <w:sz w:val="24"/>
+          <w:szCs w:val="24"/>
+        </w:rPr>
+        <w:t>prediction_out</w:t>
+      </w:r>
+      <w:proofErr w:type="spellEnd"/>
+      <w:r>
+        <w:rPr>
+          <w:sz w:val="24"/>
+          <w:szCs w:val="24"/>
+        </w:rPr>
+        <w:t xml:space="preserve"> son distintos, en cualquier otro caso 0.</w:t>
+      </w:r>
+    </w:p>
+    <w:p>
+      <w:pPr>
+        <w:rPr>
+          <w:sz w:val="24"/>
+          <w:szCs w:val="24"/>
+        </w:rPr>
+      </w:pPr>
+      <w:r>
+        <w:rPr>
+          <w:sz w:val="24"/>
+          <w:szCs w:val="24"/>
+        </w:rPr>
+        <w:t>En lo que respecta a las señales de salida, se han conectado unos puertos nuevos que se han creado en el banco de registros que separa la etapa F de D para así poder leer sus valores en D.</w:t>
+      </w:r>
+    </w:p>
+    <w:p>
+      <w:pPr>
+        <w:pStyle w:val="Ttulo1"/>
+        <w:jc w:val="center"/>
+        <w:rPr>
+          <w:sz w:val="56"/>
+          <w:szCs w:val="56"/>
+        </w:rPr>
+      </w:pPr>
+      <w:bookmarkStart w:id="9" w:name="_Toc448410838"/>
+      <w:r>
+        <w:rPr>
+          <w:sz w:val="56"/>
+          <w:szCs w:val="56"/>
+        </w:rPr>
+        <w:t>RESULTADOS</w:t>
+      </w:r>
+      <w:bookmarkEnd w:id="9"/>
+    </w:p>
+    <w:p>
+      <w:pPr>
+        <w:rPr>
+          <w:sz w:val="24"/>
+          <w:szCs w:val="24"/>
+        </w:rPr>
+      </w:pPr>
+      <w:bookmarkStart w:id="10" w:name="_GoBack"/>
+      <w:bookmarkEnd w:id="10"/>
     </w:p>
     <w:p>
       <w:pPr>
@@ -4026,6 +4346,19 @@
       <w:color w:val="4F81BD" w:themeColor="accent1"/>
     </w:rPr>
   </w:style>
+  <w:style w:type="paragraph" w:styleId="TDC3">
+    <w:name w:val="toc 3"/>
+    <w:basedOn w:val="Normal"/>
+    <w:next w:val="Normal"/>
+    <w:autoRedefine/>
+    <w:uiPriority w:val="39"/>
+    <w:unhideWhenUsed/>
+    <w:rsid w:val="00D7351A"/>
+    <w:pPr>
+      <w:spacing w:after="100"/>
+      <w:ind w:left="440"/>
+    </w:pPr>
+  </w:style>
 </w:styles>
 </file>
 
@@ -4508,6 +4841,19 @@
       <w:color w:val="4F81BD" w:themeColor="accent1"/>
     </w:rPr>
   </w:style>
+  <w:style w:type="paragraph" w:styleId="TDC3">
+    <w:name w:val="toc 3"/>
+    <w:basedOn w:val="Normal"/>
+    <w:next w:val="Normal"/>
+    <w:autoRedefine/>
+    <w:uiPriority w:val="39"/>
+    <w:unhideWhenUsed/>
+    <w:rsid w:val="00D7351A"/>
+    <w:pPr>
+      <w:spacing w:after="100"/>
+      <w:ind w:left="440"/>
+    </w:pPr>
+  </w:style>
 </w:styles>
 </file>
 
@@ -4801,7 +5147,7 @@
 </file>
 
 <file path=customXml/itemProps1.xml><?xml version="1.0" encoding="utf-8"?>
-<ds:datastoreItem xmlns:ds="http://schemas.openxmlformats.org/officeDocument/2006/customXml" ds:itemID="{6F751F09-43F0-41C4-83B9-80436ADA9F0E}">
+<ds:datastoreItem xmlns:ds="http://schemas.openxmlformats.org/officeDocument/2006/customXml" ds:itemID="{65C3301A-6DEA-47AC-B99C-40154D8ECAD7}">
   <ds:schemaRefs>
     <ds:schemaRef ds:uri="http://schemas.openxmlformats.org/officeDocument/2006/bibliography"/>
   </ds:schemaRefs>

</xml_diff>

<commit_message>
Escribiendo a apartado de resultados de la memoria
</commit_message>
<xml_diff>
--- a/proyecto1/Memoria.docx
+++ b/proyecto1/Memoria.docx
@@ -276,7 +276,7 @@
           <w:r>
             <w:fldChar w:fldCharType="separate"/>
           </w:r>
-          <w:hyperlink w:anchor="_Toc448410829" w:history="1">
+          <w:hyperlink w:anchor="_Toc448426216" w:history="1">
             <w:r>
               <w:rPr>
                 <w:rStyle w:val="Hipervnculo"/>
@@ -303,7 +303,7 @@
                 <w:noProof/>
                 <w:webHidden/>
               </w:rPr>
-              <w:instrText xml:space="preserve"> PAGEREF _Toc448410829 \h </w:instrText>
+              <w:instrText xml:space="preserve"> PAGEREF _Toc448426216 \h </w:instrText>
             </w:r>
             <w:r>
               <w:rPr>
@@ -346,7 +346,7 @@
               <w:lang w:eastAsia="es-ES"/>
             </w:rPr>
           </w:pPr>
-          <w:hyperlink w:anchor="_Toc448410830" w:history="1">
+          <w:hyperlink w:anchor="_Toc448426217" w:history="1">
             <w:r>
               <w:rPr>
                 <w:rStyle w:val="Hipervnculo"/>
@@ -373,7 +373,7 @@
                 <w:noProof/>
                 <w:webHidden/>
               </w:rPr>
-              <w:instrText xml:space="preserve"> PAGEREF _Toc448410830 \h </w:instrText>
+              <w:instrText xml:space="preserve"> PAGEREF _Toc448426217 \h </w:instrText>
             </w:r>
             <w:r>
               <w:rPr>
@@ -416,7 +416,7 @@
               <w:lang w:eastAsia="es-ES"/>
             </w:rPr>
           </w:pPr>
-          <w:hyperlink w:anchor="_Toc448410831" w:history="1">
+          <w:hyperlink w:anchor="_Toc448426218" w:history="1">
             <w:r>
               <w:rPr>
                 <w:rStyle w:val="Hipervnculo"/>
@@ -443,7 +443,7 @@
                 <w:noProof/>
                 <w:webHidden/>
               </w:rPr>
-              <w:instrText xml:space="preserve"> PAGEREF _Toc448410831 \h </w:instrText>
+              <w:instrText xml:space="preserve"> PAGEREF _Toc448426218 \h </w:instrText>
             </w:r>
             <w:r>
               <w:rPr>
@@ -486,7 +486,7 @@
               <w:lang w:eastAsia="es-ES"/>
             </w:rPr>
           </w:pPr>
-          <w:hyperlink w:anchor="_Toc448410832" w:history="1">
+          <w:hyperlink w:anchor="_Toc448426219" w:history="1">
             <w:r>
               <w:rPr>
                 <w:rStyle w:val="Hipervnculo"/>
@@ -513,7 +513,7 @@
                 <w:noProof/>
                 <w:webHidden/>
               </w:rPr>
-              <w:instrText xml:space="preserve"> PAGEREF _Toc448410832 \h </w:instrText>
+              <w:instrText xml:space="preserve"> PAGEREF _Toc448426219 \h </w:instrText>
             </w:r>
             <w:r>
               <w:rPr>
@@ -556,7 +556,7 @@
               <w:lang w:eastAsia="es-ES"/>
             </w:rPr>
           </w:pPr>
-          <w:hyperlink w:anchor="_Toc448410833" w:history="1">
+          <w:hyperlink w:anchor="_Toc448426220" w:history="1">
             <w:r>
               <w:rPr>
                 <w:rStyle w:val="Hipervnculo"/>
@@ -583,7 +583,7 @@
                 <w:noProof/>
                 <w:webHidden/>
               </w:rPr>
-              <w:instrText xml:space="preserve"> PAGEREF _Toc448410833 \h </w:instrText>
+              <w:instrText xml:space="preserve"> PAGEREF _Toc448426220 \h </w:instrText>
             </w:r>
             <w:r>
               <w:rPr>
@@ -626,7 +626,7 @@
               <w:lang w:eastAsia="es-ES"/>
             </w:rPr>
           </w:pPr>
-          <w:hyperlink w:anchor="_Toc448410834" w:history="1">
+          <w:hyperlink w:anchor="_Toc448426221" w:history="1">
             <w:r>
               <w:rPr>
                 <w:rStyle w:val="Hipervnculo"/>
@@ -653,7 +653,7 @@
                 <w:noProof/>
                 <w:webHidden/>
               </w:rPr>
-              <w:instrText xml:space="preserve"> PAGEREF _Toc448410834 \h </w:instrText>
+              <w:instrText xml:space="preserve"> PAGEREF _Toc448426221 \h </w:instrText>
             </w:r>
             <w:r>
               <w:rPr>
@@ -696,7 +696,7 @@
               <w:lang w:eastAsia="es-ES"/>
             </w:rPr>
           </w:pPr>
-          <w:hyperlink w:anchor="_Toc448410835" w:history="1">
+          <w:hyperlink w:anchor="_Toc448426222" w:history="1">
             <w:r>
               <w:rPr>
                 <w:rStyle w:val="Hipervnculo"/>
@@ -723,7 +723,7 @@
                 <w:noProof/>
                 <w:webHidden/>
               </w:rPr>
-              <w:instrText xml:space="preserve"> PAGEREF _Toc448410835 \h </w:instrText>
+              <w:instrText xml:space="preserve"> PAGEREF _Toc448426222 \h </w:instrText>
             </w:r>
             <w:r>
               <w:rPr>
@@ -766,7 +766,7 @@
               <w:lang w:eastAsia="es-ES"/>
             </w:rPr>
           </w:pPr>
-          <w:hyperlink w:anchor="_Toc448410836" w:history="1">
+          <w:hyperlink w:anchor="_Toc448426223" w:history="1">
             <w:r>
               <w:rPr>
                 <w:rStyle w:val="Hipervnculo"/>
@@ -793,7 +793,7 @@
                 <w:noProof/>
                 <w:webHidden/>
               </w:rPr>
-              <w:instrText xml:space="preserve"> PAGEREF _Toc448410836 \h </w:instrText>
+              <w:instrText xml:space="preserve"> PAGEREF _Toc448426223 \h </w:instrText>
             </w:r>
             <w:r>
               <w:rPr>
@@ -836,7 +836,7 @@
               <w:lang w:eastAsia="es-ES"/>
             </w:rPr>
           </w:pPr>
-          <w:hyperlink w:anchor="_Toc448410837" w:history="1">
+          <w:hyperlink w:anchor="_Toc448426224" w:history="1">
             <w:r>
               <w:rPr>
                 <w:rStyle w:val="Hipervnculo"/>
@@ -863,7 +863,7 @@
                 <w:noProof/>
                 <w:webHidden/>
               </w:rPr>
-              <w:instrText xml:space="preserve"> PAGEREF _Toc448410837 \h </w:instrText>
+              <w:instrText xml:space="preserve"> PAGEREF _Toc448426224 \h </w:instrText>
             </w:r>
             <w:r>
               <w:rPr>
@@ -906,7 +906,7 @@
               <w:lang w:eastAsia="es-ES"/>
             </w:rPr>
           </w:pPr>
-          <w:hyperlink w:anchor="_Toc448410838" w:history="1">
+          <w:hyperlink w:anchor="_Toc448426225" w:history="1">
             <w:r>
               <w:rPr>
                 <w:rStyle w:val="Hipervnculo"/>
@@ -933,7 +933,7 @@
                 <w:noProof/>
                 <w:webHidden/>
               </w:rPr>
-              <w:instrText xml:space="preserve"> PAGEREF _Toc448410838 \h </w:instrText>
+              <w:instrText xml:space="preserve"> PAGEREF _Toc448426225 \h </w:instrText>
             </w:r>
             <w:r>
               <w:rPr>
@@ -954,6 +954,216 @@
                 <w:webHidden/>
               </w:rPr>
               <w:t>7</w:t>
+            </w:r>
+            <w:r>
+              <w:rPr>
+                <w:noProof/>
+                <w:webHidden/>
+              </w:rPr>
+              <w:fldChar w:fldCharType="end"/>
+            </w:r>
+          </w:hyperlink>
+        </w:p>
+        <w:p>
+          <w:pPr>
+            <w:pStyle w:val="TDC2"/>
+            <w:tabs>
+              <w:tab w:val="right" w:leader="dot" w:pos="8494"/>
+            </w:tabs>
+            <w:rPr>
+              <w:rFonts w:eastAsiaTheme="minorEastAsia"/>
+              <w:noProof/>
+              <w:lang w:eastAsia="es-ES"/>
+            </w:rPr>
+          </w:pPr>
+          <w:hyperlink w:anchor="_Toc448426226" w:history="1">
+            <w:r>
+              <w:rPr>
+                <w:rStyle w:val="Hipervnculo"/>
+                <w:noProof/>
+              </w:rPr>
+              <w:t>LW y SW preincremento</w:t>
+            </w:r>
+            <w:r>
+              <w:rPr>
+                <w:noProof/>
+                <w:webHidden/>
+              </w:rPr>
+              <w:tab/>
+            </w:r>
+            <w:r>
+              <w:rPr>
+                <w:noProof/>
+                <w:webHidden/>
+              </w:rPr>
+              <w:fldChar w:fldCharType="begin"/>
+            </w:r>
+            <w:r>
+              <w:rPr>
+                <w:noProof/>
+                <w:webHidden/>
+              </w:rPr>
+              <w:instrText xml:space="preserve"> PAGEREF _Toc448426226 \h </w:instrText>
+            </w:r>
+            <w:r>
+              <w:rPr>
+                <w:noProof/>
+                <w:webHidden/>
+              </w:rPr>
+            </w:r>
+            <w:r>
+              <w:rPr>
+                <w:noProof/>
+                <w:webHidden/>
+              </w:rPr>
+              <w:fldChar w:fldCharType="separate"/>
+            </w:r>
+            <w:r>
+              <w:rPr>
+                <w:noProof/>
+                <w:webHidden/>
+              </w:rPr>
+              <w:t>8</w:t>
+            </w:r>
+            <w:r>
+              <w:rPr>
+                <w:noProof/>
+                <w:webHidden/>
+              </w:rPr>
+              <w:fldChar w:fldCharType="end"/>
+            </w:r>
+          </w:hyperlink>
+        </w:p>
+        <w:p>
+          <w:pPr>
+            <w:pStyle w:val="TDC2"/>
+            <w:tabs>
+              <w:tab w:val="right" w:leader="dot" w:pos="8494"/>
+            </w:tabs>
+            <w:rPr>
+              <w:rFonts w:eastAsiaTheme="minorEastAsia"/>
+              <w:noProof/>
+              <w:lang w:eastAsia="es-ES"/>
+            </w:rPr>
+          </w:pPr>
+          <w:hyperlink w:anchor="_Toc448426227" w:history="1">
+            <w:r>
+              <w:rPr>
+                <w:rStyle w:val="Hipervnculo"/>
+                <w:noProof/>
+              </w:rPr>
+              <w:t>Paradas en riesgos de datos</w:t>
+            </w:r>
+            <w:r>
+              <w:rPr>
+                <w:noProof/>
+                <w:webHidden/>
+              </w:rPr>
+              <w:tab/>
+            </w:r>
+            <w:r>
+              <w:rPr>
+                <w:noProof/>
+                <w:webHidden/>
+              </w:rPr>
+              <w:fldChar w:fldCharType="begin"/>
+            </w:r>
+            <w:r>
+              <w:rPr>
+                <w:noProof/>
+                <w:webHidden/>
+              </w:rPr>
+              <w:instrText xml:space="preserve"> PAGEREF _Toc448426227 \h </w:instrText>
+            </w:r>
+            <w:r>
+              <w:rPr>
+                <w:noProof/>
+                <w:webHidden/>
+              </w:rPr>
+            </w:r>
+            <w:r>
+              <w:rPr>
+                <w:noProof/>
+                <w:webHidden/>
+              </w:rPr>
+              <w:fldChar w:fldCharType="separate"/>
+            </w:r>
+            <w:r>
+              <w:rPr>
+                <w:noProof/>
+                <w:webHidden/>
+              </w:rPr>
+              <w:t>8</w:t>
+            </w:r>
+            <w:r>
+              <w:rPr>
+                <w:noProof/>
+                <w:webHidden/>
+              </w:rPr>
+              <w:fldChar w:fldCharType="end"/>
+            </w:r>
+          </w:hyperlink>
+        </w:p>
+        <w:p>
+          <w:pPr>
+            <w:pStyle w:val="TDC2"/>
+            <w:tabs>
+              <w:tab w:val="right" w:leader="dot" w:pos="8494"/>
+            </w:tabs>
+            <w:rPr>
+              <w:rFonts w:eastAsiaTheme="minorEastAsia"/>
+              <w:noProof/>
+              <w:lang w:eastAsia="es-ES"/>
+            </w:rPr>
+          </w:pPr>
+          <w:hyperlink w:anchor="_Toc448426228" w:history="1">
+            <w:r>
+              <w:rPr>
+                <w:rStyle w:val="Hipervnculo"/>
+                <w:noProof/>
+              </w:rPr>
+              <w:t>Gestión de riesgos de control con el predictor</w:t>
+            </w:r>
+            <w:r>
+              <w:rPr>
+                <w:noProof/>
+                <w:webHidden/>
+              </w:rPr>
+              <w:tab/>
+            </w:r>
+            <w:r>
+              <w:rPr>
+                <w:noProof/>
+                <w:webHidden/>
+              </w:rPr>
+              <w:fldChar w:fldCharType="begin"/>
+            </w:r>
+            <w:r>
+              <w:rPr>
+                <w:noProof/>
+                <w:webHidden/>
+              </w:rPr>
+              <w:instrText xml:space="preserve"> PAGEREF _Toc448426228 \h </w:instrText>
+            </w:r>
+            <w:r>
+              <w:rPr>
+                <w:noProof/>
+                <w:webHidden/>
+              </w:rPr>
+            </w:r>
+            <w:r>
+              <w:rPr>
+                <w:noProof/>
+                <w:webHidden/>
+              </w:rPr>
+              <w:fldChar w:fldCharType="separate"/>
+            </w:r>
+            <w:r>
+              <w:rPr>
+                <w:noProof/>
+                <w:webHidden/>
+              </w:rPr>
+              <w:t>8</w:t>
             </w:r>
             <w:r>
               <w:rPr>
@@ -989,7 +1199,7 @@
           <w:szCs w:val="56"/>
         </w:rPr>
       </w:pPr>
-      <w:bookmarkStart w:id="0" w:name="_Toc448410829"/>
+      <w:bookmarkStart w:id="0" w:name="_Toc448426216"/>
       <w:r>
         <w:rPr>
           <w:sz w:val="56"/>
@@ -1221,7 +1431,7 @@
           <w:szCs w:val="56"/>
         </w:rPr>
       </w:pPr>
-      <w:bookmarkStart w:id="1" w:name="_Toc448410830"/>
+      <w:bookmarkStart w:id="1" w:name="_Toc448426217"/>
       <w:r>
         <w:rPr>
           <w:sz w:val="56"/>
@@ -1326,7 +1536,7 @@
           <w:szCs w:val="56"/>
         </w:rPr>
       </w:pPr>
-      <w:bookmarkStart w:id="2" w:name="_Toc448410831"/>
+      <w:bookmarkStart w:id="2" w:name="_Toc448426218"/>
       <w:r>
         <w:rPr>
           <w:sz w:val="56"/>
@@ -1414,7 +1624,7 @@
           <w:szCs w:val="56"/>
         </w:rPr>
       </w:pPr>
-      <w:bookmarkStart w:id="3" w:name="_Toc448410832"/>
+      <w:bookmarkStart w:id="3" w:name="_Toc448426219"/>
       <w:r>
         <w:rPr>
           <w:sz w:val="56"/>
@@ -1434,7 +1644,7 @@
           <w:szCs w:val="32"/>
         </w:rPr>
       </w:pPr>
-      <w:bookmarkStart w:id="4" w:name="_Toc448410833"/>
+      <w:bookmarkStart w:id="4" w:name="_Toc448426220"/>
       <w:r>
         <w:rPr>
           <w:sz w:val="32"/>
@@ -1644,7 +1854,7 @@
           <w:szCs w:val="32"/>
         </w:rPr>
       </w:pPr>
-      <w:bookmarkStart w:id="5" w:name="_Toc448410834"/>
+      <w:bookmarkStart w:id="5" w:name="_Toc448426221"/>
       <w:r>
         <w:rPr>
           <w:sz w:val="32"/>
@@ -2181,7 +2391,7 @@
           <w:szCs w:val="32"/>
         </w:rPr>
       </w:pPr>
-      <w:bookmarkStart w:id="6" w:name="_Toc448410835"/>
+      <w:bookmarkStart w:id="6" w:name="_Toc448426222"/>
       <w:r>
         <w:rPr>
           <w:sz w:val="32"/>
@@ -2215,7 +2425,7 @@
           <w:szCs w:val="28"/>
         </w:rPr>
       </w:pPr>
-      <w:bookmarkStart w:id="7" w:name="_Toc448410836"/>
+      <w:bookmarkStart w:id="7" w:name="_Toc448426223"/>
       <w:r>
         <w:rPr>
           <w:sz w:val="28"/>
@@ -2749,7 +2959,7 @@
           <w:szCs w:val="28"/>
         </w:rPr>
       </w:pPr>
-      <w:bookmarkStart w:id="8" w:name="_Toc448410837"/>
+      <w:bookmarkStart w:id="8" w:name="_Toc448426224"/>
       <w:r>
         <w:rPr>
           <w:sz w:val="28"/>
@@ -3067,14 +3277,7 @@
           <w:sz w:val="24"/>
           <w:szCs w:val="24"/>
         </w:rPr>
-        <w:t xml:space="preserve">En </w:t>
-      </w:r>
-      <w:r>
-        <w:rPr>
-          <w:sz w:val="24"/>
-          <w:szCs w:val="24"/>
-        </w:rPr>
-        <w:t>tercer</w:t>
+        <w:t>En tercer</w:t>
       </w:r>
       <w:r>
         <w:rPr>
@@ -3088,14 +3291,7 @@
           <w:sz w:val="24"/>
           <w:szCs w:val="24"/>
         </w:rPr>
-        <w:t xml:space="preserve"> lugar</w:t>
-      </w:r>
-      <w:r>
-        <w:rPr>
-          <w:sz w:val="24"/>
-          <w:szCs w:val="24"/>
-        </w:rPr>
-        <w:t xml:space="preserve">, se ha conectado el predictor al procesador. En las señales de entrada se han conectado el </w:t>
+        <w:t xml:space="preserve"> lugar, se ha conectado el predictor al procesador. En las señales de entrada se han conectado el </w:t>
       </w:r>
       <w:proofErr w:type="spellStart"/>
       <w:r>
@@ -3159,21 +3355,7 @@
           <w:sz w:val="24"/>
           <w:szCs w:val="24"/>
         </w:rPr>
-        <w:t>, PC+4 en F bits 9 a 2 a PC4, PC+4 en</w:t>
-      </w:r>
-      <w:r>
-        <w:rPr>
-          <w:sz w:val="24"/>
-          <w:szCs w:val="24"/>
-        </w:rPr>
-        <w:t xml:space="preserve"> D bits de 9 a 2 a PC4_ID,</w:t>
-      </w:r>
-      <w:r>
-        <w:rPr>
-          <w:sz w:val="24"/>
-          <w:szCs w:val="24"/>
-        </w:rPr>
-        <w:t xml:space="preserve"> la dirección de salto calculada en ID a </w:t>
+        <w:t xml:space="preserve">, PC+4 en F bits 9 a 2 a PC4, PC+4 en D bits de 9 a 2 a PC4_ID, la dirección de salto calculada en ID a </w:t>
       </w:r>
       <w:proofErr w:type="spellStart"/>
       <w:r>
@@ -3189,14 +3371,7 @@
           <w:sz w:val="24"/>
           <w:szCs w:val="24"/>
         </w:rPr>
-        <w:t xml:space="preserve"> en el caso</w:t>
-      </w:r>
-      <w:r>
-        <w:rPr>
-          <w:sz w:val="24"/>
-          <w:szCs w:val="24"/>
-        </w:rPr>
-        <w:t xml:space="preserve"> de que se produjera el primer o el tercer error, en cualquier otro caso el PC4_ID, en </w:t>
+        <w:t xml:space="preserve"> en el caso de que se produjera el primer o el tercer error, en cualquier otro caso el PC4_ID, en </w:t>
       </w:r>
       <w:proofErr w:type="spellStart"/>
       <w:r>
@@ -3271,7 +3446,7 @@
           <w:szCs w:val="56"/>
         </w:rPr>
       </w:pPr>
-      <w:bookmarkStart w:id="9" w:name="_Toc448410838"/>
+      <w:bookmarkStart w:id="9" w:name="_Toc448426225"/>
       <w:r>
         <w:rPr>
           <w:sz w:val="56"/>
@@ -3288,16 +3463,1283 @@
           <w:szCs w:val="24"/>
         </w:rPr>
       </w:pPr>
-      <w:bookmarkStart w:id="10" w:name="_GoBack"/>
+    </w:p>
+    <w:p>
+      <w:pPr>
+        <w:rPr>
+          <w:sz w:val="24"/>
+          <w:szCs w:val="24"/>
+        </w:rPr>
+      </w:pPr>
+      <w:r>
+        <w:rPr>
+          <w:sz w:val="24"/>
+          <w:szCs w:val="24"/>
+        </w:rPr>
+        <w:t>Para probar que el diseño funciona correctamente, se han realizado varios bancos de pruebas. Pero se va a destacar uno que contiene muchas situaciones típicas. El código del banco de pruebas es el siguiente:</w:t>
+      </w:r>
+    </w:p>
+    <w:p>
+      <w:pPr>
+        <w:rPr>
+          <w:i/>
+          <w:sz w:val="20"/>
+          <w:szCs w:val="20"/>
+        </w:rPr>
+      </w:pPr>
+      <w:proofErr w:type="spellStart"/>
+      <w:proofErr w:type="gramStart"/>
+      <w:r>
+        <w:rPr>
+          <w:i/>
+          <w:sz w:val="20"/>
+          <w:szCs w:val="20"/>
+        </w:rPr>
+        <w:t>dir</w:t>
+      </w:r>
+      <w:proofErr w:type="spellEnd"/>
+      <w:proofErr w:type="gramEnd"/>
+      <w:r>
+        <w:rPr>
+          <w:i/>
+          <w:sz w:val="20"/>
+          <w:szCs w:val="20"/>
+        </w:rPr>
+        <w:t xml:space="preserve"> 0 </w:t>
+      </w:r>
+      <w:r>
+        <w:rPr>
+          <w:i/>
+          <w:sz w:val="20"/>
+          <w:szCs w:val="20"/>
+        </w:rPr>
+        <w:tab/>
+        <w:t>LW R5, 0(R0)</w:t>
+      </w:r>
+      <w:r>
+        <w:rPr>
+          <w:i/>
+          <w:sz w:val="20"/>
+          <w:szCs w:val="20"/>
+        </w:rPr>
+        <w:tab/>
+      </w:r>
+      <w:r>
+        <w:rPr>
+          <w:i/>
+          <w:color w:val="0070C0"/>
+          <w:sz w:val="20"/>
+          <w:szCs w:val="20"/>
+        </w:rPr>
+        <w:t>//R0=tamaño tabla</w:t>
+      </w:r>
+    </w:p>
+    <w:p>
+      <w:pPr>
+        <w:ind w:left="708" w:hanging="705"/>
+        <w:rPr>
+          <w:i/>
+          <w:sz w:val="20"/>
+          <w:szCs w:val="20"/>
+        </w:rPr>
+      </w:pPr>
+      <w:proofErr w:type="spellStart"/>
+      <w:proofErr w:type="gramStart"/>
+      <w:r>
+        <w:rPr>
+          <w:i/>
+          <w:sz w:val="20"/>
+          <w:szCs w:val="20"/>
+        </w:rPr>
+        <w:t>dir</w:t>
+      </w:r>
+      <w:proofErr w:type="spellEnd"/>
+      <w:proofErr w:type="gramEnd"/>
+      <w:r>
+        <w:rPr>
+          <w:i/>
+          <w:sz w:val="20"/>
+          <w:szCs w:val="20"/>
+        </w:rPr>
+        <w:t xml:space="preserve"> 1 </w:t>
+      </w:r>
+      <w:r>
+        <w:rPr>
+          <w:i/>
+          <w:sz w:val="20"/>
+          <w:szCs w:val="20"/>
+        </w:rPr>
+        <w:tab/>
+      </w:r>
+      <w:proofErr w:type="spellStart"/>
+      <w:r>
+        <w:rPr>
+          <w:i/>
+          <w:sz w:val="20"/>
+          <w:szCs w:val="20"/>
+        </w:rPr>
+        <w:t>LW_pre</w:t>
+      </w:r>
+      <w:proofErr w:type="spellEnd"/>
+      <w:r>
+        <w:rPr>
+          <w:i/>
+          <w:sz w:val="20"/>
+          <w:szCs w:val="20"/>
+        </w:rPr>
+        <w:t xml:space="preserve"> R30, 20(R2)</w:t>
+      </w:r>
+      <w:r>
+        <w:rPr>
+          <w:i/>
+          <w:sz w:val="20"/>
+          <w:szCs w:val="20"/>
+        </w:rPr>
+        <w:tab/>
+      </w:r>
+      <w:r>
+        <w:rPr>
+          <w:i/>
+          <w:color w:val="0070C0"/>
+          <w:sz w:val="20"/>
+          <w:szCs w:val="20"/>
+        </w:rPr>
+        <w:t>//Basura en R30 pero nos posicio</w:t>
+      </w:r>
+      <w:r>
+        <w:rPr>
+          <w:i/>
+          <w:color w:val="0070C0"/>
+          <w:sz w:val="20"/>
+          <w:szCs w:val="20"/>
+        </w:rPr>
+        <w:t xml:space="preserve">namos al final de la tabla para </w:t>
+      </w:r>
+      <w:r>
+        <w:rPr>
+          <w:i/>
+          <w:color w:val="0070C0"/>
+          <w:sz w:val="20"/>
+          <w:szCs w:val="20"/>
+        </w:rPr>
+        <w:t>empezar a mover</w:t>
+      </w:r>
+      <w:r>
+        <w:rPr>
+          <w:i/>
+          <w:color w:val="0070C0"/>
+          <w:sz w:val="20"/>
+          <w:szCs w:val="20"/>
+        </w:rPr>
+        <w:t xml:space="preserve"> </w:t>
+      </w:r>
+      <w:r>
+        <w:rPr>
+          <w:i/>
+          <w:color w:val="0070C0"/>
+          <w:sz w:val="20"/>
+          <w:szCs w:val="20"/>
+        </w:rPr>
+        <w:t xml:space="preserve">(Es como hacer un </w:t>
+      </w:r>
+      <w:proofErr w:type="spellStart"/>
+      <w:r>
+        <w:rPr>
+          <w:i/>
+          <w:color w:val="0070C0"/>
+          <w:sz w:val="20"/>
+          <w:szCs w:val="20"/>
+        </w:rPr>
+        <w:t>mov</w:t>
+      </w:r>
+      <w:proofErr w:type="spellEnd"/>
+      <w:r>
+        <w:rPr>
+          <w:i/>
+          <w:color w:val="0070C0"/>
+          <w:sz w:val="20"/>
+          <w:szCs w:val="20"/>
+        </w:rPr>
+        <w:t xml:space="preserve"> a R2)</w:t>
+      </w:r>
+    </w:p>
+    <w:p>
+      <w:pPr>
+        <w:rPr>
+          <w:i/>
+          <w:sz w:val="20"/>
+          <w:szCs w:val="20"/>
+        </w:rPr>
+      </w:pPr>
+      <w:proofErr w:type="spellStart"/>
+      <w:proofErr w:type="gramStart"/>
+      <w:r>
+        <w:rPr>
+          <w:i/>
+          <w:sz w:val="20"/>
+          <w:szCs w:val="20"/>
+        </w:rPr>
+        <w:t>dir</w:t>
+      </w:r>
+      <w:proofErr w:type="spellEnd"/>
+      <w:proofErr w:type="gramEnd"/>
+      <w:r>
+        <w:rPr>
+          <w:i/>
+          <w:sz w:val="20"/>
+          <w:szCs w:val="20"/>
+        </w:rPr>
+        <w:t xml:space="preserve"> 2 </w:t>
+      </w:r>
+      <w:r>
+        <w:rPr>
+          <w:i/>
+          <w:sz w:val="20"/>
+          <w:szCs w:val="20"/>
+        </w:rPr>
+        <w:tab/>
+      </w:r>
+      <w:proofErr w:type="spellStart"/>
+      <w:r>
+        <w:rPr>
+          <w:i/>
+          <w:sz w:val="20"/>
+          <w:szCs w:val="20"/>
+        </w:rPr>
+        <w:t>LW_pre</w:t>
+      </w:r>
+      <w:proofErr w:type="spellEnd"/>
+      <w:r>
+        <w:rPr>
+          <w:i/>
+          <w:sz w:val="20"/>
+          <w:szCs w:val="20"/>
+        </w:rPr>
+        <w:t xml:space="preserve"> R29, 1(R4)</w:t>
+      </w:r>
+      <w:r>
+        <w:rPr>
+          <w:i/>
+          <w:sz w:val="20"/>
+          <w:szCs w:val="20"/>
+        </w:rPr>
+        <w:tab/>
+      </w:r>
+      <w:r>
+        <w:rPr>
+          <w:i/>
+          <w:color w:val="0070C0"/>
+          <w:sz w:val="20"/>
+          <w:szCs w:val="20"/>
+        </w:rPr>
+        <w:t>//Basura en R29 pero metemos un 1 en R4</w:t>
+      </w:r>
+    </w:p>
+    <w:p>
+      <w:pPr>
+        <w:rPr>
+          <w:i/>
+          <w:sz w:val="20"/>
+          <w:szCs w:val="20"/>
+        </w:rPr>
+      </w:pPr>
+      <w:proofErr w:type="spellStart"/>
+      <w:proofErr w:type="gramStart"/>
+      <w:r>
+        <w:rPr>
+          <w:i/>
+          <w:sz w:val="20"/>
+          <w:szCs w:val="20"/>
+        </w:rPr>
+        <w:t>dir</w:t>
+      </w:r>
+      <w:proofErr w:type="spellEnd"/>
+      <w:proofErr w:type="gramEnd"/>
+      <w:r>
+        <w:rPr>
+          <w:i/>
+          <w:sz w:val="20"/>
+          <w:szCs w:val="20"/>
+        </w:rPr>
+        <w:t xml:space="preserve"> 3 </w:t>
+      </w:r>
+      <w:r>
+        <w:rPr>
+          <w:i/>
+          <w:sz w:val="20"/>
+          <w:szCs w:val="20"/>
+        </w:rPr>
+        <w:tab/>
+      </w:r>
+      <w:proofErr w:type="spellStart"/>
+      <w:r>
+        <w:rPr>
+          <w:i/>
+          <w:sz w:val="20"/>
+          <w:szCs w:val="20"/>
+        </w:rPr>
+        <w:t>LW_pre</w:t>
+      </w:r>
+      <w:proofErr w:type="spellEnd"/>
+      <w:r>
+        <w:rPr>
+          <w:i/>
+          <w:sz w:val="20"/>
+          <w:szCs w:val="20"/>
+        </w:rPr>
+        <w:t xml:space="preserve"> R0, 4(R1)</w:t>
+      </w:r>
+      <w:r>
+        <w:rPr>
+          <w:i/>
+          <w:sz w:val="20"/>
+          <w:szCs w:val="20"/>
+        </w:rPr>
+        <w:tab/>
+      </w:r>
+      <w:r>
+        <w:rPr>
+          <w:i/>
+          <w:sz w:val="20"/>
+          <w:szCs w:val="20"/>
+        </w:rPr>
+        <w:tab/>
+      </w:r>
+      <w:r>
+        <w:rPr>
+          <w:i/>
+          <w:color w:val="0070C0"/>
+          <w:sz w:val="20"/>
+          <w:szCs w:val="20"/>
+        </w:rPr>
+        <w:t>//Cargamos el primer dato y movemos cursor</w:t>
+      </w:r>
+    </w:p>
+    <w:p>
+      <w:pPr>
+        <w:rPr>
+          <w:i/>
+          <w:sz w:val="20"/>
+          <w:szCs w:val="20"/>
+        </w:rPr>
+      </w:pPr>
+      <w:proofErr w:type="spellStart"/>
+      <w:proofErr w:type="gramStart"/>
+      <w:r>
+        <w:rPr>
+          <w:i/>
+          <w:sz w:val="20"/>
+          <w:szCs w:val="20"/>
+        </w:rPr>
+        <w:t>dir</w:t>
+      </w:r>
+      <w:proofErr w:type="spellEnd"/>
+      <w:proofErr w:type="gramEnd"/>
+      <w:r>
+        <w:rPr>
+          <w:i/>
+          <w:sz w:val="20"/>
+          <w:szCs w:val="20"/>
+        </w:rPr>
+        <w:t xml:space="preserve"> 4 </w:t>
+      </w:r>
+      <w:r>
+        <w:rPr>
+          <w:i/>
+          <w:sz w:val="20"/>
+          <w:szCs w:val="20"/>
+        </w:rPr>
+        <w:tab/>
+        <w:t xml:space="preserve">NOP R0, 8(R1) </w:t>
+      </w:r>
+      <w:r>
+        <w:rPr>
+          <w:i/>
+          <w:sz w:val="20"/>
+          <w:szCs w:val="20"/>
+        </w:rPr>
+        <w:tab/>
+      </w:r>
+      <w:r>
+        <w:rPr>
+          <w:i/>
+          <w:sz w:val="20"/>
+          <w:szCs w:val="20"/>
+        </w:rPr>
+        <w:tab/>
+      </w:r>
+      <w:r>
+        <w:rPr>
+          <w:i/>
+          <w:color w:val="0070C0"/>
+          <w:sz w:val="20"/>
+          <w:szCs w:val="20"/>
+        </w:rPr>
+        <w:t>//Para engañar al procesador a ver si para</w:t>
+      </w:r>
+    </w:p>
+    <w:p>
+      <w:pPr>
+        <w:rPr>
+          <w:i/>
+          <w:sz w:val="20"/>
+          <w:szCs w:val="20"/>
+        </w:rPr>
+      </w:pPr>
+      <w:proofErr w:type="spellStart"/>
+      <w:proofErr w:type="gramStart"/>
+      <w:r>
+        <w:rPr>
+          <w:i/>
+          <w:sz w:val="20"/>
+          <w:szCs w:val="20"/>
+        </w:rPr>
+        <w:t>dir</w:t>
+      </w:r>
+      <w:proofErr w:type="spellEnd"/>
+      <w:proofErr w:type="gramEnd"/>
+      <w:r>
+        <w:rPr>
+          <w:i/>
+          <w:sz w:val="20"/>
+          <w:szCs w:val="20"/>
+        </w:rPr>
+        <w:t xml:space="preserve"> 5 </w:t>
+      </w:r>
+      <w:r>
+        <w:rPr>
+          <w:i/>
+          <w:sz w:val="20"/>
+          <w:szCs w:val="20"/>
+        </w:rPr>
+        <w:tab/>
+        <w:t>ADD R3,R3,R4</w:t>
+      </w:r>
+      <w:r>
+        <w:rPr>
+          <w:i/>
+          <w:sz w:val="20"/>
+          <w:szCs w:val="20"/>
+        </w:rPr>
+        <w:tab/>
+      </w:r>
+      <w:r>
+        <w:rPr>
+          <w:i/>
+          <w:sz w:val="20"/>
+          <w:szCs w:val="20"/>
+        </w:rPr>
+        <w:tab/>
+      </w:r>
+      <w:r>
+        <w:rPr>
+          <w:i/>
+          <w:color w:val="0070C0"/>
+          <w:sz w:val="20"/>
+          <w:szCs w:val="20"/>
+        </w:rPr>
+        <w:t>//Incrementamos el contador</w:t>
+      </w:r>
+    </w:p>
+    <w:p>
+      <w:pPr>
+        <w:rPr>
+          <w:i/>
+          <w:sz w:val="20"/>
+          <w:szCs w:val="20"/>
+        </w:rPr>
+      </w:pPr>
+      <w:proofErr w:type="spellStart"/>
+      <w:proofErr w:type="gramStart"/>
+      <w:r>
+        <w:rPr>
+          <w:i/>
+          <w:sz w:val="20"/>
+          <w:szCs w:val="20"/>
+        </w:rPr>
+        <w:t>d</w:t>
+      </w:r>
+      <w:r>
+        <w:rPr>
+          <w:i/>
+          <w:sz w:val="20"/>
+          <w:szCs w:val="20"/>
+        </w:rPr>
+        <w:t>ir</w:t>
+      </w:r>
+      <w:proofErr w:type="spellEnd"/>
+      <w:proofErr w:type="gramEnd"/>
+      <w:r>
+        <w:rPr>
+          <w:i/>
+          <w:sz w:val="20"/>
+          <w:szCs w:val="20"/>
+        </w:rPr>
+        <w:t xml:space="preserve"> 6 </w:t>
+      </w:r>
+      <w:r>
+        <w:rPr>
+          <w:i/>
+          <w:sz w:val="20"/>
+          <w:szCs w:val="20"/>
+        </w:rPr>
+        <w:tab/>
+      </w:r>
+      <w:proofErr w:type="spellStart"/>
+      <w:r>
+        <w:rPr>
+          <w:i/>
+          <w:sz w:val="20"/>
+          <w:szCs w:val="20"/>
+        </w:rPr>
+        <w:t>SW_pre</w:t>
+      </w:r>
+      <w:proofErr w:type="spellEnd"/>
+      <w:r>
+        <w:rPr>
+          <w:i/>
+          <w:sz w:val="20"/>
+          <w:szCs w:val="20"/>
+        </w:rPr>
+        <w:t xml:space="preserve"> R0, 4(R2)</w:t>
+      </w:r>
+      <w:r>
+        <w:rPr>
+          <w:i/>
+          <w:sz w:val="20"/>
+          <w:szCs w:val="20"/>
+        </w:rPr>
+        <w:tab/>
+      </w:r>
+      <w:r>
+        <w:rPr>
+          <w:i/>
+          <w:color w:val="0070C0"/>
+          <w:sz w:val="20"/>
+          <w:szCs w:val="20"/>
+        </w:rPr>
+        <w:t>//Movemos el dato a otro lugar de memoria y movemos cursor</w:t>
+      </w:r>
+    </w:p>
+    <w:p>
+      <w:pPr>
+        <w:rPr>
+          <w:i/>
+          <w:sz w:val="20"/>
+          <w:szCs w:val="20"/>
+        </w:rPr>
+      </w:pPr>
+      <w:proofErr w:type="spellStart"/>
+      <w:proofErr w:type="gramStart"/>
+      <w:r>
+        <w:rPr>
+          <w:i/>
+          <w:sz w:val="20"/>
+          <w:szCs w:val="20"/>
+        </w:rPr>
+        <w:t>dir</w:t>
+      </w:r>
+      <w:proofErr w:type="spellEnd"/>
+      <w:proofErr w:type="gramEnd"/>
+      <w:r>
+        <w:rPr>
+          <w:i/>
+          <w:sz w:val="20"/>
+          <w:szCs w:val="20"/>
+        </w:rPr>
+        <w:t xml:space="preserve"> 7</w:t>
+      </w:r>
+      <w:r>
+        <w:rPr>
+          <w:i/>
+          <w:sz w:val="20"/>
+          <w:szCs w:val="20"/>
+        </w:rPr>
+        <w:tab/>
+        <w:t>BEQ R3, R5, dir9</w:t>
+      </w:r>
+      <w:r>
+        <w:rPr>
+          <w:i/>
+          <w:sz w:val="20"/>
+          <w:szCs w:val="20"/>
+        </w:rPr>
+        <w:tab/>
+      </w:r>
+      <w:r>
+        <w:rPr>
+          <w:i/>
+          <w:sz w:val="20"/>
+          <w:szCs w:val="20"/>
+        </w:rPr>
+        <w:tab/>
+      </w:r>
+      <w:r>
+        <w:rPr>
+          <w:i/>
+          <w:color w:val="0070C0"/>
+          <w:sz w:val="20"/>
+          <w:szCs w:val="20"/>
+        </w:rPr>
+        <w:t>//Si hemos recorrido toda la tabla, fin del programa</w:t>
+      </w:r>
+    </w:p>
+    <w:p>
+      <w:pPr>
+        <w:rPr>
+          <w:i/>
+          <w:sz w:val="20"/>
+          <w:szCs w:val="20"/>
+        </w:rPr>
+      </w:pPr>
+      <w:proofErr w:type="spellStart"/>
+      <w:proofErr w:type="gramStart"/>
+      <w:r>
+        <w:rPr>
+          <w:i/>
+          <w:sz w:val="20"/>
+          <w:szCs w:val="20"/>
+        </w:rPr>
+        <w:t>dir</w:t>
+      </w:r>
+      <w:proofErr w:type="spellEnd"/>
+      <w:proofErr w:type="gramEnd"/>
+      <w:r>
+        <w:rPr>
+          <w:i/>
+          <w:sz w:val="20"/>
+          <w:szCs w:val="20"/>
+        </w:rPr>
+        <w:t xml:space="preserve"> 8 </w:t>
+      </w:r>
+      <w:r>
+        <w:rPr>
+          <w:i/>
+          <w:sz w:val="20"/>
+          <w:szCs w:val="20"/>
+        </w:rPr>
+        <w:tab/>
+        <w:t>BEQ R0, R0, dir3</w:t>
+      </w:r>
+      <w:r>
+        <w:rPr>
+          <w:i/>
+          <w:sz w:val="20"/>
+          <w:szCs w:val="20"/>
+        </w:rPr>
+        <w:tab/>
+      </w:r>
+      <w:r>
+        <w:rPr>
+          <w:i/>
+          <w:sz w:val="20"/>
+          <w:szCs w:val="20"/>
+        </w:rPr>
+        <w:tab/>
+      </w:r>
+      <w:r>
+        <w:rPr>
+          <w:i/>
+          <w:color w:val="0070C0"/>
+          <w:sz w:val="20"/>
+          <w:szCs w:val="20"/>
+        </w:rPr>
+        <w:t>//Saltamos al inicio del bucle</w:t>
+      </w:r>
+    </w:p>
+    <w:p>
+      <w:pPr>
+        <w:rPr>
+          <w:i/>
+          <w:color w:val="0070C0"/>
+          <w:sz w:val="20"/>
+          <w:szCs w:val="20"/>
+        </w:rPr>
+      </w:pPr>
+      <w:proofErr w:type="spellStart"/>
+      <w:proofErr w:type="gramStart"/>
+      <w:r>
+        <w:rPr>
+          <w:i/>
+          <w:sz w:val="20"/>
+          <w:szCs w:val="20"/>
+        </w:rPr>
+        <w:t>dir</w:t>
+      </w:r>
+      <w:proofErr w:type="spellEnd"/>
+      <w:proofErr w:type="gramEnd"/>
+      <w:r>
+        <w:rPr>
+          <w:i/>
+          <w:sz w:val="20"/>
+          <w:szCs w:val="20"/>
+        </w:rPr>
+        <w:t xml:space="preserve"> 9 </w:t>
+      </w:r>
+      <w:r>
+        <w:rPr>
+          <w:i/>
+          <w:sz w:val="20"/>
+          <w:szCs w:val="20"/>
+        </w:rPr>
+        <w:tab/>
+        <w:t>BEQ R0, R0, dir9</w:t>
+      </w:r>
+      <w:r>
+        <w:rPr>
+          <w:i/>
+          <w:sz w:val="20"/>
+          <w:szCs w:val="20"/>
+        </w:rPr>
+        <w:tab/>
+      </w:r>
+      <w:r>
+        <w:rPr>
+          <w:i/>
+          <w:sz w:val="20"/>
+          <w:szCs w:val="20"/>
+        </w:rPr>
+        <w:tab/>
+      </w:r>
+      <w:r>
+        <w:rPr>
+          <w:i/>
+          <w:color w:val="0070C0"/>
+          <w:sz w:val="20"/>
+          <w:szCs w:val="20"/>
+        </w:rPr>
+        <w:t>//Bucle infinito de finalización</w:t>
+      </w:r>
+    </w:p>
+    <w:p>
+      <w:pPr>
+        <w:rPr>
+          <w:sz w:val="24"/>
+          <w:szCs w:val="24"/>
+        </w:rPr>
+      </w:pPr>
+      <w:r>
+        <w:rPr>
+          <w:sz w:val="24"/>
+          <w:szCs w:val="24"/>
+        </w:rPr>
+        <w:lastRenderedPageBreak/>
+        <w:t xml:space="preserve">La codificación para las instrucciones es la siguiente: </w:t>
+      </w:r>
+      <w:r>
+        <w:rPr>
+          <w:i/>
+          <w:sz w:val="24"/>
+          <w:szCs w:val="24"/>
+        </w:rPr>
+        <w:t xml:space="preserve">08050000, 185E0014, 189D0001, 18200004, 00200008, 04641800, 1C400004, 10A30001, 1000FFFA y </w:t>
+      </w:r>
+      <w:r>
+        <w:rPr>
+          <w:i/>
+          <w:sz w:val="24"/>
+          <w:szCs w:val="24"/>
+        </w:rPr>
+        <w:t>1000FFFF</w:t>
+      </w:r>
+      <w:r>
+        <w:rPr>
+          <w:sz w:val="24"/>
+          <w:szCs w:val="24"/>
+        </w:rPr>
+        <w:t xml:space="preserve"> respectivamente.</w:t>
+      </w:r>
+    </w:p>
+    <w:p>
+      <w:pPr>
+        <w:rPr>
+          <w:sz w:val="24"/>
+          <w:szCs w:val="24"/>
+        </w:rPr>
+      </w:pPr>
+      <w:r>
+        <w:rPr>
+          <w:sz w:val="24"/>
+          <w:szCs w:val="24"/>
+        </w:rPr>
+        <w:t xml:space="preserve">El funcionamiento de este programa consiste en </w:t>
+      </w:r>
+      <w:r>
+        <w:rPr>
+          <w:sz w:val="24"/>
+          <w:szCs w:val="24"/>
+        </w:rPr>
+        <w:t>copiar</w:t>
+      </w:r>
+      <w:r>
+        <w:rPr>
+          <w:sz w:val="24"/>
+          <w:szCs w:val="24"/>
+        </w:rPr>
+        <w:t xml:space="preserve"> una tabla de 5 elementos de una zona de memoria a otra y cuando ha terminado quedarse parado en un bucle infinito de finalización.</w:t>
+      </w:r>
+    </w:p>
+    <w:p>
+      <w:pPr>
+        <w:rPr>
+          <w:sz w:val="24"/>
+          <w:szCs w:val="24"/>
+        </w:rPr>
+      </w:pPr>
+      <w:r>
+        <w:rPr>
+          <w:sz w:val="24"/>
+          <w:szCs w:val="24"/>
+        </w:rPr>
+        <w:t>Veamos algunos ejemplos del funcionamiento de las mejoras que se han añadido al MIPS según el orden en el que se han ido añadiendo.</w:t>
+      </w:r>
+    </w:p>
+    <w:p>
+      <w:pPr>
+        <w:pStyle w:val="Ttulo2"/>
+        <w:rPr>
+          <w:sz w:val="32"/>
+          <w:szCs w:val="32"/>
+        </w:rPr>
+      </w:pPr>
+      <w:bookmarkStart w:id="10" w:name="_Toc448426226"/>
+      <w:r>
+        <w:rPr>
+          <w:sz w:val="32"/>
+          <w:szCs w:val="32"/>
+        </w:rPr>
+        <w:t xml:space="preserve">LW y SW </w:t>
+      </w:r>
+      <w:proofErr w:type="spellStart"/>
+      <w:r>
+        <w:rPr>
+          <w:sz w:val="32"/>
+          <w:szCs w:val="32"/>
+        </w:rPr>
+        <w:t>preincremento</w:t>
+      </w:r>
       <w:bookmarkEnd w:id="10"/>
-    </w:p>
-    <w:p>
-      <w:pPr>
-        <w:rPr>
-          <w:sz w:val="24"/>
-          <w:szCs w:val="24"/>
-        </w:rPr>
-      </w:pPr>
+      <w:proofErr w:type="spellEnd"/>
+    </w:p>
+    <w:p/>
+    <w:p>
+      <w:pPr>
+        <w:rPr>
+          <w:sz w:val="24"/>
+          <w:szCs w:val="24"/>
+        </w:rPr>
+      </w:pPr>
+      <w:r>
+        <w:rPr>
+          <w:sz w:val="24"/>
+          <w:szCs w:val="24"/>
+        </w:rPr>
+        <w:t xml:space="preserve">Como ejemplo de LW pre-incremento se puede poner la instrucción 1 del programa, que se usa a modo de </w:t>
+      </w:r>
+      <w:proofErr w:type="spellStart"/>
+      <w:r>
+        <w:rPr>
+          <w:sz w:val="24"/>
+          <w:szCs w:val="24"/>
+        </w:rPr>
+        <w:t>mov</w:t>
+      </w:r>
+      <w:proofErr w:type="spellEnd"/>
+      <w:r>
+        <w:rPr>
+          <w:sz w:val="24"/>
+          <w:szCs w:val="24"/>
+        </w:rPr>
+        <w:t xml:space="preserve"> (esto solo sirve al principio, ya que están todos los registros a 0). Cargamos basura en r30 pero en r2 cargamos la posición anterior a donde se empezará a escribir la tabla que vamos a mover.</w:t>
+      </w:r>
+    </w:p>
+    <w:p>
+      <w:pPr>
+        <w:jc w:val="center"/>
+        <w:rPr>
+          <w:sz w:val="24"/>
+          <w:szCs w:val="24"/>
+        </w:rPr>
+      </w:pPr>
+      <w:r>
+        <w:rPr>
+          <w:noProof/>
+          <w:sz w:val="24"/>
+          <w:szCs w:val="24"/>
+          <w:lang w:eastAsia="es-ES"/>
+        </w:rPr>
+        <w:drawing>
+          <wp:inline distT="0" distB="0" distL="0" distR="0">
+            <wp:extent cx="5391150" cy="1657350"/>
+            <wp:effectExtent l="0" t="0" r="0" b="0"/>
+            <wp:docPr id="4" name="Imagen 4"/>
+            <wp:cNvGraphicFramePr>
+              <a:graphicFrameLocks xmlns:a="http://schemas.openxmlformats.org/drawingml/2006/main" noChangeAspect="1"/>
+            </wp:cNvGraphicFramePr>
+            <a:graphic xmlns:a="http://schemas.openxmlformats.org/drawingml/2006/main">
+              <a:graphicData uri="http://schemas.openxmlformats.org/drawingml/2006/picture">
+                <pic:pic xmlns:pic="http://schemas.openxmlformats.org/drawingml/2006/picture">
+                  <pic:nvPicPr>
+                    <pic:cNvPr id="0" name="Picture 2"/>
+                    <pic:cNvPicPr>
+                      <a:picLocks noChangeAspect="1" noChangeArrowheads="1"/>
+                    </pic:cNvPicPr>
+                  </pic:nvPicPr>
+                  <pic:blipFill>
+                    <a:blip r:embed="rId9">
+                      <a:extLst>
+                        <a:ext uri="{28A0092B-C50C-407E-A947-70E740481C1C}">
+                          <a14:useLocalDpi xmlns:a14="http://schemas.microsoft.com/office/drawing/2010/main" val="0"/>
+                        </a:ext>
+                      </a:extLst>
+                    </a:blip>
+                    <a:srcRect/>
+                    <a:stretch>
+                      <a:fillRect/>
+                    </a:stretch>
+                  </pic:blipFill>
+                  <pic:spPr bwMode="auto">
+                    <a:xfrm>
+                      <a:off x="0" y="0"/>
+                      <a:ext cx="5391150" cy="1657350"/>
+                    </a:xfrm>
+                    <a:prstGeom prst="rect">
+                      <a:avLst/>
+                    </a:prstGeom>
+                    <a:noFill/>
+                    <a:ln>
+                      <a:noFill/>
+                    </a:ln>
+                  </pic:spPr>
+                </pic:pic>
+              </a:graphicData>
+            </a:graphic>
+          </wp:inline>
+        </w:drawing>
+      </w:r>
+    </w:p>
+    <w:p>
+      <w:pPr>
+        <w:rPr>
+          <w:sz w:val="24"/>
+          <w:szCs w:val="24"/>
+        </w:rPr>
+      </w:pPr>
+      <w:r>
+        <w:rPr>
+          <w:sz w:val="24"/>
+          <w:szCs w:val="24"/>
+        </w:rPr>
+        <w:t>Se puede ver</w:t>
+      </w:r>
+      <w:r>
+        <w:rPr>
+          <w:sz w:val="24"/>
+          <w:szCs w:val="24"/>
+        </w:rPr>
+        <w:t xml:space="preserve"> el ciclo en el que </w:t>
+      </w:r>
+      <w:r>
+        <w:rPr>
+          <w:sz w:val="24"/>
+          <w:szCs w:val="24"/>
+        </w:rPr>
+        <w:t>ins</w:t>
+      </w:r>
+      <w:r>
+        <w:rPr>
+          <w:sz w:val="24"/>
+          <w:szCs w:val="24"/>
+        </w:rPr>
+        <w:t>trucción LW (</w:t>
+      </w:r>
+      <w:r>
+        <w:rPr>
+          <w:i/>
+          <w:sz w:val="24"/>
+          <w:szCs w:val="24"/>
+        </w:rPr>
+        <w:t>185E0014</w:t>
+      </w:r>
+      <w:r>
+        <w:rPr>
+          <w:i/>
+          <w:sz w:val="24"/>
+          <w:szCs w:val="24"/>
+        </w:rPr>
+        <w:t>)</w:t>
+      </w:r>
+      <w:r>
+        <w:rPr>
+          <w:i/>
+          <w:sz w:val="24"/>
+          <w:szCs w:val="24"/>
+        </w:rPr>
+        <w:t xml:space="preserve"> </w:t>
+      </w:r>
+      <w:r>
+        <w:rPr>
+          <w:sz w:val="24"/>
+          <w:szCs w:val="24"/>
+        </w:rPr>
+        <w:t xml:space="preserve">se encuentra en F. Pasados dos ciclos esta se encuentra en MEM, se puede apreciar la señal </w:t>
+      </w:r>
+      <w:proofErr w:type="spellStart"/>
+      <w:r>
+        <w:rPr>
+          <w:sz w:val="24"/>
+          <w:szCs w:val="24"/>
+        </w:rPr>
+        <w:t>Update_Rs</w:t>
+      </w:r>
+      <w:proofErr w:type="spellEnd"/>
+      <w:r>
+        <w:rPr>
+          <w:sz w:val="24"/>
+          <w:szCs w:val="24"/>
+        </w:rPr>
+        <w:t xml:space="preserve"> a 1, el registro 2 en el puerto de escritura RS y el dato correspondiente en </w:t>
+      </w:r>
+      <w:proofErr w:type="spellStart"/>
+      <w:r>
+        <w:rPr>
+          <w:sz w:val="24"/>
+          <w:szCs w:val="24"/>
+        </w:rPr>
+        <w:t>busRS</w:t>
+      </w:r>
+      <w:proofErr w:type="spellEnd"/>
+      <w:r>
+        <w:rPr>
+          <w:sz w:val="24"/>
+          <w:szCs w:val="24"/>
+        </w:rPr>
+        <w:t>.</w:t>
+      </w:r>
+      <w:r>
+        <w:rPr>
+          <w:sz w:val="24"/>
+          <w:szCs w:val="24"/>
+        </w:rPr>
+        <w:t xml:space="preserve"> También en el ciclo siguiente se puede ver que carga correctamente el dato de memoria.</w:t>
+      </w:r>
+    </w:p>
+    <w:p>
+      <w:pPr>
+        <w:rPr>
+          <w:sz w:val="24"/>
+          <w:szCs w:val="24"/>
+        </w:rPr>
+      </w:pPr>
+      <w:r>
+        <w:rPr>
+          <w:sz w:val="24"/>
+          <w:szCs w:val="24"/>
+        </w:rPr>
+        <w:br w:type="page"/>
+      </w:r>
+    </w:p>
+    <w:p>
+      <w:pPr>
+        <w:rPr>
+          <w:sz w:val="24"/>
+          <w:szCs w:val="24"/>
+        </w:rPr>
+      </w:pPr>
+      <w:r>
+        <w:rPr>
+          <w:sz w:val="24"/>
+          <w:szCs w:val="24"/>
+        </w:rPr>
+        <w:lastRenderedPageBreak/>
+        <w:t xml:space="preserve">Por último como ejemplo del SW </w:t>
+      </w:r>
+      <w:proofErr w:type="spellStart"/>
+      <w:r>
+        <w:rPr>
+          <w:sz w:val="24"/>
+          <w:szCs w:val="24"/>
+        </w:rPr>
+        <w:t>preincremento</w:t>
+      </w:r>
+      <w:proofErr w:type="spellEnd"/>
+      <w:r>
+        <w:rPr>
+          <w:sz w:val="24"/>
+          <w:szCs w:val="24"/>
+        </w:rPr>
+        <w:t>, se puede poner la instrucción número 6 del programa la primera vez que se ejecuta.</w:t>
+      </w:r>
+    </w:p>
+    <w:p>
+      <w:pPr>
+        <w:jc w:val="center"/>
+        <w:rPr>
+          <w:sz w:val="24"/>
+          <w:szCs w:val="24"/>
+        </w:rPr>
+      </w:pPr>
+      <w:r>
+        <w:rPr>
+          <w:noProof/>
+          <w:sz w:val="24"/>
+          <w:szCs w:val="24"/>
+          <w:lang w:eastAsia="es-ES"/>
+        </w:rPr>
+        <w:drawing>
+          <wp:inline distT="0" distB="0" distL="0" distR="0">
+            <wp:extent cx="5753797" cy="2638425"/>
+            <wp:effectExtent l="0" t="0" r="0" b="0"/>
+            <wp:docPr id="5" name="Imagen 5"/>
+            <wp:cNvGraphicFramePr>
+              <a:graphicFrameLocks xmlns:a="http://schemas.openxmlformats.org/drawingml/2006/main" noChangeAspect="1"/>
+            </wp:cNvGraphicFramePr>
+            <a:graphic xmlns:a="http://schemas.openxmlformats.org/drawingml/2006/main">
+              <a:graphicData uri="http://schemas.openxmlformats.org/drawingml/2006/picture">
+                <pic:pic xmlns:pic="http://schemas.openxmlformats.org/drawingml/2006/picture">
+                  <pic:nvPicPr>
+                    <pic:cNvPr id="0" name="Picture 3"/>
+                    <pic:cNvPicPr>
+                      <a:picLocks noChangeAspect="1" noChangeArrowheads="1"/>
+                    </pic:cNvPicPr>
+                  </pic:nvPicPr>
+                  <pic:blipFill>
+                    <a:blip r:embed="rId10">
+                      <a:extLst>
+                        <a:ext uri="{28A0092B-C50C-407E-A947-70E740481C1C}">
+                          <a14:useLocalDpi xmlns:a14="http://schemas.microsoft.com/office/drawing/2010/main" val="0"/>
+                        </a:ext>
+                      </a:extLst>
+                    </a:blip>
+                    <a:srcRect/>
+                    <a:stretch>
+                      <a:fillRect/>
+                    </a:stretch>
+                  </pic:blipFill>
+                  <pic:spPr bwMode="auto">
+                    <a:xfrm>
+                      <a:off x="0" y="0"/>
+                      <a:ext cx="5758193" cy="2640441"/>
+                    </a:xfrm>
+                    <a:prstGeom prst="rect">
+                      <a:avLst/>
+                    </a:prstGeom>
+                    <a:noFill/>
+                    <a:ln>
+                      <a:noFill/>
+                    </a:ln>
+                  </pic:spPr>
+                </pic:pic>
+              </a:graphicData>
+            </a:graphic>
+          </wp:inline>
+        </w:drawing>
+      </w:r>
+    </w:p>
+    <w:p>
+      <w:pPr>
+        <w:rPr>
+          <w:sz w:val="24"/>
+          <w:szCs w:val="24"/>
+        </w:rPr>
+      </w:pPr>
+      <w:r>
+        <w:rPr>
+          <w:sz w:val="24"/>
+          <w:szCs w:val="24"/>
+        </w:rPr>
+        <w:t xml:space="preserve">Puede verse cuando nuestra instrucción (1C400004) está en F, pasados dos ciclos se encuentra en MEM. En el mismo ciclo actualiza el registro </w:t>
+      </w:r>
+      <w:proofErr w:type="spellStart"/>
+      <w:r>
+        <w:rPr>
+          <w:sz w:val="24"/>
+          <w:szCs w:val="24"/>
+        </w:rPr>
+        <w:t>preincremento</w:t>
+      </w:r>
+      <w:proofErr w:type="spellEnd"/>
+      <w:r>
+        <w:rPr>
+          <w:sz w:val="24"/>
+          <w:szCs w:val="24"/>
+        </w:rPr>
+        <w:t xml:space="preserve"> (</w:t>
+      </w:r>
+      <w:proofErr w:type="spellStart"/>
+      <w:r>
+        <w:rPr>
+          <w:sz w:val="24"/>
+          <w:szCs w:val="24"/>
+        </w:rPr>
+        <w:t>Update</w:t>
+      </w:r>
+      <w:proofErr w:type="spellEnd"/>
+      <w:r>
+        <w:rPr>
+          <w:sz w:val="24"/>
+          <w:szCs w:val="24"/>
+        </w:rPr>
+        <w:t xml:space="preserve"> RS=1, </w:t>
+      </w:r>
+      <w:proofErr w:type="spellStart"/>
+      <w:r>
+        <w:rPr>
+          <w:sz w:val="24"/>
+          <w:szCs w:val="24"/>
+        </w:rPr>
+        <w:t>busRS</w:t>
+      </w:r>
+      <w:proofErr w:type="spellEnd"/>
+      <w:r>
+        <w:rPr>
+          <w:sz w:val="24"/>
+          <w:szCs w:val="24"/>
+        </w:rPr>
+        <w:t>=18 y RS=2) y se escribe el dato correspondiente en memoria (WE=1).</w:t>
+      </w:r>
+    </w:p>
+    <w:p/>
+    <w:p>
+      <w:pPr>
+        <w:pStyle w:val="Ttulo2"/>
+        <w:rPr>
+          <w:sz w:val="32"/>
+          <w:szCs w:val="32"/>
+        </w:rPr>
+      </w:pPr>
+      <w:bookmarkStart w:id="11" w:name="_Toc448426227"/>
+      <w:r>
+        <w:rPr>
+          <w:sz w:val="32"/>
+          <w:szCs w:val="32"/>
+        </w:rPr>
+        <w:t>Paradas en riesgos de datos</w:t>
+      </w:r>
+      <w:bookmarkEnd w:id="11"/>
+    </w:p>
+    <w:p>
+      <w:bookmarkStart w:id="12" w:name="_GoBack"/>
+      <w:bookmarkEnd w:id="12"/>
+    </w:p>
+    <w:p/>
+    <w:p>
+      <w:pPr>
+        <w:pStyle w:val="Ttulo2"/>
+        <w:rPr>
+          <w:sz w:val="32"/>
+          <w:szCs w:val="32"/>
+        </w:rPr>
+      </w:pPr>
+      <w:bookmarkStart w:id="13" w:name="_Toc448426228"/>
+      <w:r>
+        <w:rPr>
+          <w:sz w:val="32"/>
+          <w:szCs w:val="32"/>
+        </w:rPr>
+        <w:t>Gestión de riesgos de control con el predictor</w:t>
+      </w:r>
+      <w:bookmarkEnd w:id="13"/>
     </w:p>
     <w:sectPr>
       <w:pgSz w:w="11906" w:h="16838"/>
@@ -5147,7 +6589,7 @@
 </file>
 
 <file path=customXml/itemProps1.xml><?xml version="1.0" encoding="utf-8"?>
-<ds:datastoreItem xmlns:ds="http://schemas.openxmlformats.org/officeDocument/2006/customXml" ds:itemID="{65C3301A-6DEA-47AC-B99C-40154D8ECAD7}">
+<ds:datastoreItem xmlns:ds="http://schemas.openxmlformats.org/officeDocument/2006/customXml" ds:itemID="{A74CE90F-ECBC-4706-A8B8-2AFC037916E0}">
   <ds:schemaRefs>
     <ds:schemaRef ds:uri="http://schemas.openxmlformats.org/officeDocument/2006/bibliography"/>
   </ds:schemaRefs>

</xml_diff>